<commit_message>
Desenho da test Table 04/02/17
</commit_message>
<xml_diff>
--- a/L05 Team Assignment.docx
+++ b/L05 Team Assignment.docx
@@ -1,6 +1,6 @@
 
 <file path=word/document.xml><?xml version="1.0" encoding="utf-8"?>
-<w:document xmlns:wpc="http://schemas.microsoft.com/office/word/2010/wordprocessingCanvas" xmlns:mc="http://schemas.openxmlformats.org/markup-compatibility/2006" xmlns:o="urn:schemas-microsoft-com:office:office" xmlns:r="http://schemas.openxmlformats.org/officeDocument/2006/relationships" xmlns:m="http://schemas.openxmlformats.org/officeDocument/2006/math" xmlns:v="urn:schemas-microsoft-com:vml" xmlns:wp14="http://schemas.microsoft.com/office/word/2010/wordprocessingDrawing" xmlns:wp="http://schemas.openxmlformats.org/drawingml/2006/wordprocessingDrawing" xmlns:w10="urn:schemas-microsoft-com:office:word" xmlns:w="http://schemas.openxmlformats.org/wordprocessingml/2006/main" xmlns:w14="http://schemas.microsoft.com/office/word/2010/wordml" xmlns:w15="http://schemas.microsoft.com/office/word/2012/wordml" xmlns:wpg="http://schemas.microsoft.com/office/word/2010/wordprocessingGroup" xmlns:wpi="http://schemas.microsoft.com/office/word/2010/wordprocessingInk" xmlns:wne="http://schemas.microsoft.com/office/word/2006/wordml" xmlns:wps="http://schemas.microsoft.com/office/word/2010/wordprocessingShape" mc:Ignorable="w14 w15 wp14">
+<w:document xmlns:wpc="http://schemas.microsoft.com/office/word/2010/wordprocessingCanvas" xmlns:cx="http://schemas.microsoft.com/office/drawing/2014/chartex" xmlns:cx1="http://schemas.microsoft.com/office/drawing/2015/9/8/chartex" xmlns:cx2="http://schemas.microsoft.com/office/drawing/2015/10/21/chartex" xmlns:cx3="http://schemas.microsoft.com/office/drawing/2016/5/9/chartex" xmlns:cx4="http://schemas.microsoft.com/office/drawing/2016/5/10/chartex" xmlns:cx5="http://schemas.microsoft.com/office/drawing/2016/5/11/chartex" xmlns:mc="http://schemas.openxmlformats.org/markup-compatibility/2006" xmlns:o="urn:schemas-microsoft-com:office:office" xmlns:r="http://schemas.openxmlformats.org/officeDocument/2006/relationships" xmlns:m="http://schemas.openxmlformats.org/officeDocument/2006/math" xmlns:v="urn:schemas-microsoft-com:vml" xmlns:wp14="http://schemas.microsoft.com/office/word/2010/wordprocessingDrawing" xmlns:wp="http://schemas.openxmlformats.org/drawingml/2006/wordprocessingDrawing" xmlns:w10="urn:schemas-microsoft-com:office:word" xmlns:w="http://schemas.openxmlformats.org/wordprocessingml/2006/main" xmlns:w14="http://schemas.microsoft.com/office/word/2010/wordml" xmlns:w15="http://schemas.microsoft.com/office/word/2012/wordml" xmlns:w16se="http://schemas.microsoft.com/office/word/2015/wordml/symex" xmlns:wpg="http://schemas.microsoft.com/office/word/2010/wordprocessingGroup" xmlns:wpi="http://schemas.microsoft.com/office/word/2010/wordprocessingInk" xmlns:wne="http://schemas.microsoft.com/office/word/2006/wordml" xmlns:wps="http://schemas.microsoft.com/office/word/2010/wordprocessingShape" mc:Ignorable="w14 w15 w16se wp14">
   <w:body>
     <w:p>
       <w:pPr>
@@ -82,8 +82,6 @@
         </w:rPr>
         <w:t>/2</w:t>
       </w:r>
-      <w:bookmarkStart w:id="0" w:name="_GoBack"/>
-      <w:bookmarkEnd w:id="0"/>
     </w:p>
     <w:p>
       <w:pPr>
@@ -388,21 +386,7 @@
         <w:rPr>
           <w:lang w:val="en-US"/>
         </w:rPr>
-        <w:t>Gravity speed must be 9</w:t>
-      </w:r>
-      <w:proofErr w:type="gramStart"/>
-      <w:r>
-        <w:rPr>
-          <w:lang w:val="en-US"/>
-        </w:rPr>
-        <w:t>,8</w:t>
-      </w:r>
-      <w:proofErr w:type="gramEnd"/>
-      <w:r>
-        <w:rPr>
-          <w:lang w:val="en-US"/>
-        </w:rPr>
-        <w:t xml:space="preserve"> m/s</w:t>
+        <w:t>Gravity speed must be 9,8 m/s</w:t>
       </w:r>
       <w:r>
         <w:rPr>
@@ -431,6 +415,2031 @@
         <w:t>The “total time” until the object hit the ground must be an integer number.</w:t>
       </w:r>
     </w:p>
+    <w:p>
+      <w:pPr>
+        <w:rPr>
+          <w:lang w:val="en-US"/>
+        </w:rPr>
+      </w:pPr>
+    </w:p>
+    <w:tbl>
+      <w:tblPr>
+        <w:tblW w:w="10318" w:type="dxa"/>
+        <w:tblInd w:w="-908" w:type="dxa"/>
+        <w:tblLook w:val="04A0" w:firstRow="1" w:lastRow="0" w:firstColumn="1" w:lastColumn="0" w:noHBand="0" w:noVBand="1"/>
+      </w:tblPr>
+      <w:tblGrid>
+        <w:gridCol w:w="1491"/>
+        <w:gridCol w:w="1092"/>
+        <w:gridCol w:w="1445"/>
+        <w:gridCol w:w="1620"/>
+        <w:gridCol w:w="1620"/>
+        <w:gridCol w:w="1407"/>
+        <w:gridCol w:w="1407"/>
+        <w:gridCol w:w="156"/>
+        <w:gridCol w:w="80"/>
+      </w:tblGrid>
+      <w:tr>
+        <w:trPr>
+          <w:trHeight w:val="294"/>
+        </w:trPr>
+        <w:tc>
+          <w:tcPr>
+            <w:tcW w:w="1491" w:type="dxa"/>
+            <w:tcBorders>
+              <w:top w:val="nil"/>
+              <w:left w:val="nil"/>
+              <w:bottom w:val="nil"/>
+              <w:right w:val="nil"/>
+            </w:tcBorders>
+            <w:shd w:val="clear" w:color="auto" w:fill="auto"/>
+            <w:noWrap/>
+            <w:vAlign w:val="bottom"/>
+            <w:hideMark/>
+          </w:tcPr>
+          <w:p>
+            <w:pPr>
+              <w:spacing w:after="0" w:line="240" w:lineRule="auto"/>
+              <w:rPr>
+                <w:rFonts w:ascii="Times New Roman" w:eastAsia="Times New Roman" w:hAnsi="Times New Roman" w:cs="Times New Roman"/>
+                <w:sz w:val="24"/>
+                <w:szCs w:val="24"/>
+                <w:lang w:val="en-US"/>
+              </w:rPr>
+            </w:pPr>
+          </w:p>
+        </w:tc>
+        <w:tc>
+          <w:tcPr>
+            <w:tcW w:w="1092" w:type="dxa"/>
+            <w:tcBorders>
+              <w:top w:val="nil"/>
+              <w:left w:val="nil"/>
+              <w:bottom w:val="nil"/>
+              <w:right w:val="nil"/>
+            </w:tcBorders>
+            <w:shd w:val="clear" w:color="auto" w:fill="auto"/>
+            <w:noWrap/>
+            <w:vAlign w:val="bottom"/>
+            <w:hideMark/>
+          </w:tcPr>
+          <w:p>
+            <w:pPr>
+              <w:spacing w:after="0" w:line="240" w:lineRule="auto"/>
+              <w:rPr>
+                <w:rFonts w:ascii="Times New Roman" w:eastAsia="Times New Roman" w:hAnsi="Times New Roman" w:cs="Times New Roman"/>
+                <w:sz w:val="20"/>
+                <w:szCs w:val="20"/>
+                <w:lang w:val="en-US"/>
+              </w:rPr>
+            </w:pPr>
+          </w:p>
+        </w:tc>
+        <w:tc>
+          <w:tcPr>
+            <w:tcW w:w="1445" w:type="dxa"/>
+            <w:tcBorders>
+              <w:top w:val="nil"/>
+              <w:left w:val="nil"/>
+              <w:bottom w:val="nil"/>
+              <w:right w:val="nil"/>
+            </w:tcBorders>
+            <w:shd w:val="clear" w:color="auto" w:fill="auto"/>
+            <w:noWrap/>
+            <w:vAlign w:val="bottom"/>
+            <w:hideMark/>
+          </w:tcPr>
+          <w:p>
+            <w:pPr>
+              <w:spacing w:after="0" w:line="240" w:lineRule="auto"/>
+              <w:rPr>
+                <w:rFonts w:ascii="Times New Roman" w:eastAsia="Times New Roman" w:hAnsi="Times New Roman" w:cs="Times New Roman"/>
+                <w:sz w:val="20"/>
+                <w:szCs w:val="20"/>
+                <w:lang w:val="en-US"/>
+              </w:rPr>
+            </w:pPr>
+          </w:p>
+        </w:tc>
+        <w:tc>
+          <w:tcPr>
+            <w:tcW w:w="1620" w:type="dxa"/>
+            <w:tcBorders>
+              <w:top w:val="nil"/>
+              <w:left w:val="nil"/>
+              <w:bottom w:val="nil"/>
+              <w:right w:val="nil"/>
+            </w:tcBorders>
+            <w:shd w:val="clear" w:color="auto" w:fill="auto"/>
+            <w:noWrap/>
+            <w:vAlign w:val="bottom"/>
+            <w:hideMark/>
+          </w:tcPr>
+          <w:p>
+            <w:pPr>
+              <w:spacing w:after="0" w:line="240" w:lineRule="auto"/>
+              <w:rPr>
+                <w:rFonts w:ascii="Times New Roman" w:eastAsia="Times New Roman" w:hAnsi="Times New Roman" w:cs="Times New Roman"/>
+                <w:sz w:val="20"/>
+                <w:szCs w:val="20"/>
+                <w:lang w:val="en-US"/>
+              </w:rPr>
+            </w:pPr>
+          </w:p>
+        </w:tc>
+        <w:tc>
+          <w:tcPr>
+            <w:tcW w:w="1620" w:type="dxa"/>
+            <w:tcBorders>
+              <w:top w:val="nil"/>
+              <w:left w:val="nil"/>
+              <w:bottom w:val="nil"/>
+              <w:right w:val="nil"/>
+            </w:tcBorders>
+            <w:shd w:val="clear" w:color="auto" w:fill="auto"/>
+            <w:noWrap/>
+            <w:vAlign w:val="bottom"/>
+            <w:hideMark/>
+          </w:tcPr>
+          <w:p>
+            <w:pPr>
+              <w:spacing w:after="0" w:line="240" w:lineRule="auto"/>
+              <w:rPr>
+                <w:rFonts w:ascii="Times New Roman" w:eastAsia="Times New Roman" w:hAnsi="Times New Roman" w:cs="Times New Roman"/>
+                <w:sz w:val="20"/>
+                <w:szCs w:val="20"/>
+                <w:lang w:val="en-US"/>
+              </w:rPr>
+            </w:pPr>
+          </w:p>
+        </w:tc>
+        <w:tc>
+          <w:tcPr>
+            <w:tcW w:w="2814" w:type="dxa"/>
+            <w:gridSpan w:val="2"/>
+            <w:tcBorders>
+              <w:top w:val="nil"/>
+              <w:left w:val="nil"/>
+              <w:bottom w:val="nil"/>
+              <w:right w:val="nil"/>
+            </w:tcBorders>
+            <w:shd w:val="clear" w:color="auto" w:fill="auto"/>
+            <w:noWrap/>
+            <w:vAlign w:val="bottom"/>
+            <w:hideMark/>
+          </w:tcPr>
+          <w:p>
+            <w:pPr>
+              <w:spacing w:after="0" w:line="240" w:lineRule="auto"/>
+              <w:rPr>
+                <w:rFonts w:ascii="Times New Roman" w:eastAsia="Times New Roman" w:hAnsi="Times New Roman" w:cs="Times New Roman"/>
+                <w:sz w:val="20"/>
+                <w:szCs w:val="20"/>
+                <w:lang w:val="en-US"/>
+              </w:rPr>
+            </w:pPr>
+          </w:p>
+        </w:tc>
+        <w:tc>
+          <w:tcPr>
+            <w:tcW w:w="236" w:type="dxa"/>
+            <w:gridSpan w:val="2"/>
+            <w:tcBorders>
+              <w:top w:val="nil"/>
+              <w:left w:val="nil"/>
+              <w:bottom w:val="nil"/>
+              <w:right w:val="nil"/>
+            </w:tcBorders>
+            <w:shd w:val="clear" w:color="auto" w:fill="auto"/>
+            <w:noWrap/>
+            <w:vAlign w:val="bottom"/>
+            <w:hideMark/>
+          </w:tcPr>
+          <w:p>
+            <w:pPr>
+              <w:spacing w:after="0" w:line="240" w:lineRule="auto"/>
+              <w:rPr>
+                <w:rFonts w:ascii="Times New Roman" w:eastAsia="Times New Roman" w:hAnsi="Times New Roman" w:cs="Times New Roman"/>
+                <w:sz w:val="20"/>
+                <w:szCs w:val="20"/>
+                <w:lang w:val="en-US"/>
+              </w:rPr>
+            </w:pPr>
+          </w:p>
+        </w:tc>
+      </w:tr>
+      <w:tr>
+        <w:trPr>
+          <w:gridAfter w:val="1"/>
+          <w:wAfter w:w="80" w:type="dxa"/>
+          <w:trHeight w:val="294"/>
+        </w:trPr>
+        <w:tc>
+          <w:tcPr>
+            <w:tcW w:w="10238" w:type="dxa"/>
+            <w:gridSpan w:val="8"/>
+            <w:tcBorders>
+              <w:top w:val="single" w:sz="4" w:space="0" w:color="auto"/>
+              <w:left w:val="single" w:sz="4" w:space="0" w:color="auto"/>
+              <w:bottom w:val="single" w:sz="4" w:space="0" w:color="auto"/>
+              <w:right w:val="single" w:sz="4" w:space="0" w:color="auto"/>
+            </w:tcBorders>
+            <w:shd w:val="clear" w:color="000000" w:fill="D9E1F2"/>
+            <w:noWrap/>
+            <w:vAlign w:val="bottom"/>
+            <w:hideMark/>
+          </w:tcPr>
+          <w:p>
+            <w:pPr>
+              <w:spacing w:after="0" w:line="240" w:lineRule="auto"/>
+              <w:jc w:val="center"/>
+              <w:rPr>
+                <w:rFonts w:ascii="Calibri" w:eastAsia="Times New Roman" w:hAnsi="Calibri" w:cs="Calibri"/>
+                <w:color w:val="000000"/>
+                <w:lang w:val="en-US"/>
+              </w:rPr>
+            </w:pPr>
+            <w:proofErr w:type="spellStart"/>
+            <w:r>
+              <w:rPr>
+                <w:lang w:val="en-US"/>
+              </w:rPr>
+              <w:t>calcBuildingHeight</w:t>
+            </w:r>
+            <w:proofErr w:type="spellEnd"/>
+            <w:r>
+              <w:rPr>
+                <w:rFonts w:ascii="Calibri" w:eastAsia="Times New Roman" w:hAnsi="Calibri" w:cs="Calibri"/>
+                <w:color w:val="000000"/>
+                <w:lang w:val="en-US"/>
+              </w:rPr>
+              <w:t xml:space="preserve"> Test Matrix</w:t>
+            </w:r>
+          </w:p>
+        </w:tc>
+      </w:tr>
+      <w:tr>
+        <w:trPr>
+          <w:gridAfter w:val="1"/>
+          <w:wAfter w:w="80" w:type="dxa"/>
+          <w:trHeight w:val="294"/>
+        </w:trPr>
+        <w:tc>
+          <w:tcPr>
+            <w:tcW w:w="1491" w:type="dxa"/>
+            <w:vMerge w:val="restart"/>
+            <w:tcBorders>
+              <w:top w:val="nil"/>
+              <w:left w:val="single" w:sz="4" w:space="0" w:color="auto"/>
+              <w:bottom w:val="single" w:sz="4" w:space="0" w:color="000000"/>
+              <w:right w:val="single" w:sz="4" w:space="0" w:color="auto"/>
+            </w:tcBorders>
+            <w:shd w:val="clear" w:color="000000" w:fill="FFFFFF"/>
+            <w:noWrap/>
+            <w:vAlign w:val="bottom"/>
+            <w:hideMark/>
+          </w:tcPr>
+          <w:p>
+            <w:pPr>
+              <w:spacing w:after="0" w:line="240" w:lineRule="auto"/>
+              <w:jc w:val="center"/>
+              <w:rPr>
+                <w:rFonts w:ascii="Calibri" w:eastAsia="Times New Roman" w:hAnsi="Calibri" w:cs="Calibri"/>
+                <w:color w:val="000000"/>
+                <w:lang w:val="en-US"/>
+              </w:rPr>
+            </w:pPr>
+            <w:r>
+              <w:rPr>
+                <w:rFonts w:ascii="Calibri" w:eastAsia="Times New Roman" w:hAnsi="Calibri" w:cs="Calibri"/>
+                <w:color w:val="000000"/>
+                <w:lang w:val="en-US"/>
+              </w:rPr>
+              <w:t> </w:t>
+            </w:r>
+          </w:p>
+        </w:tc>
+        <w:tc>
+          <w:tcPr>
+            <w:tcW w:w="8747" w:type="dxa"/>
+            <w:gridSpan w:val="7"/>
+            <w:tcBorders>
+              <w:top w:val="single" w:sz="4" w:space="0" w:color="auto"/>
+              <w:left w:val="nil"/>
+              <w:bottom w:val="single" w:sz="4" w:space="0" w:color="auto"/>
+              <w:right w:val="single" w:sz="4" w:space="0" w:color="auto"/>
+            </w:tcBorders>
+            <w:shd w:val="clear" w:color="000000" w:fill="D9E1F2"/>
+            <w:noWrap/>
+            <w:vAlign w:val="bottom"/>
+            <w:hideMark/>
+          </w:tcPr>
+          <w:p>
+            <w:pPr>
+              <w:spacing w:after="0" w:line="240" w:lineRule="auto"/>
+              <w:jc w:val="center"/>
+              <w:rPr>
+                <w:rFonts w:ascii="Calibri" w:eastAsia="Times New Roman" w:hAnsi="Calibri" w:cs="Calibri"/>
+                <w:color w:val="000000"/>
+                <w:lang w:val="en-US"/>
+              </w:rPr>
+            </w:pPr>
+            <w:r>
+              <w:rPr>
+                <w:rFonts w:ascii="Calibri" w:eastAsia="Times New Roman" w:hAnsi="Calibri" w:cs="Calibri"/>
+                <w:color w:val="000000"/>
+                <w:lang w:val="en-US"/>
+              </w:rPr>
+              <w:t>Test Cases</w:t>
+            </w:r>
+          </w:p>
+        </w:tc>
+      </w:tr>
+      <w:tr>
+        <w:trPr>
+          <w:gridAfter w:val="1"/>
+          <w:wAfter w:w="80" w:type="dxa"/>
+          <w:trHeight w:val="294"/>
+        </w:trPr>
+        <w:tc>
+          <w:tcPr>
+            <w:tcW w:w="1491" w:type="dxa"/>
+            <w:vMerge/>
+            <w:tcBorders>
+              <w:top w:val="nil"/>
+              <w:left w:val="single" w:sz="4" w:space="0" w:color="auto"/>
+              <w:bottom w:val="single" w:sz="4" w:space="0" w:color="000000"/>
+              <w:right w:val="single" w:sz="4" w:space="0" w:color="auto"/>
+            </w:tcBorders>
+            <w:vAlign w:val="center"/>
+            <w:hideMark/>
+          </w:tcPr>
+          <w:p>
+            <w:pPr>
+              <w:spacing w:after="0" w:line="240" w:lineRule="auto"/>
+              <w:rPr>
+                <w:rFonts w:ascii="Calibri" w:eastAsia="Times New Roman" w:hAnsi="Calibri" w:cs="Calibri"/>
+                <w:color w:val="000000"/>
+                <w:lang w:val="en-US"/>
+              </w:rPr>
+            </w:pPr>
+          </w:p>
+        </w:tc>
+        <w:tc>
+          <w:tcPr>
+            <w:tcW w:w="1092" w:type="dxa"/>
+            <w:tcBorders>
+              <w:top w:val="nil"/>
+              <w:left w:val="nil"/>
+              <w:bottom w:val="single" w:sz="4" w:space="0" w:color="auto"/>
+              <w:right w:val="single" w:sz="4" w:space="0" w:color="auto"/>
+            </w:tcBorders>
+            <w:shd w:val="clear" w:color="000000" w:fill="D9E1F2"/>
+            <w:noWrap/>
+            <w:vAlign w:val="bottom"/>
+            <w:hideMark/>
+          </w:tcPr>
+          <w:p>
+            <w:pPr>
+              <w:spacing w:after="0" w:line="240" w:lineRule="auto"/>
+              <w:jc w:val="center"/>
+              <w:rPr>
+                <w:rFonts w:ascii="Calibri" w:eastAsia="Times New Roman" w:hAnsi="Calibri" w:cs="Calibri"/>
+                <w:color w:val="000000"/>
+                <w:lang w:val="en-US"/>
+              </w:rPr>
+            </w:pPr>
+            <w:r>
+              <w:rPr>
+                <w:rFonts w:ascii="Calibri" w:eastAsia="Times New Roman" w:hAnsi="Calibri" w:cs="Calibri"/>
+                <w:color w:val="000000"/>
+                <w:lang w:val="en-US"/>
+              </w:rPr>
+              <w:t>Valid</w:t>
+            </w:r>
+          </w:p>
+        </w:tc>
+        <w:tc>
+          <w:tcPr>
+            <w:tcW w:w="4685" w:type="dxa"/>
+            <w:gridSpan w:val="3"/>
+            <w:tcBorders>
+              <w:top w:val="single" w:sz="4" w:space="0" w:color="auto"/>
+              <w:left w:val="nil"/>
+              <w:bottom w:val="single" w:sz="4" w:space="0" w:color="auto"/>
+              <w:right w:val="single" w:sz="4" w:space="0" w:color="000000"/>
+            </w:tcBorders>
+            <w:shd w:val="clear" w:color="000000" w:fill="D9E1F2"/>
+            <w:noWrap/>
+            <w:vAlign w:val="bottom"/>
+            <w:hideMark/>
+          </w:tcPr>
+          <w:p>
+            <w:pPr>
+              <w:spacing w:after="0" w:line="240" w:lineRule="auto"/>
+              <w:jc w:val="center"/>
+              <w:rPr>
+                <w:rFonts w:ascii="Calibri" w:eastAsia="Times New Roman" w:hAnsi="Calibri" w:cs="Calibri"/>
+                <w:color w:val="000000"/>
+                <w:lang w:val="en-US"/>
+              </w:rPr>
+            </w:pPr>
+            <w:r>
+              <w:rPr>
+                <w:rFonts w:ascii="Calibri" w:eastAsia="Times New Roman" w:hAnsi="Calibri" w:cs="Calibri"/>
+                <w:color w:val="000000"/>
+                <w:lang w:val="en-US"/>
+              </w:rPr>
+              <w:t>Invalid</w:t>
+            </w:r>
+          </w:p>
+        </w:tc>
+        <w:tc>
+          <w:tcPr>
+            <w:tcW w:w="2970" w:type="dxa"/>
+            <w:gridSpan w:val="3"/>
+            <w:tcBorders>
+              <w:top w:val="single" w:sz="4" w:space="0" w:color="auto"/>
+              <w:left w:val="nil"/>
+              <w:bottom w:val="single" w:sz="4" w:space="0" w:color="auto"/>
+              <w:right w:val="single" w:sz="4" w:space="0" w:color="auto"/>
+            </w:tcBorders>
+            <w:shd w:val="clear" w:color="000000" w:fill="D9E1F2"/>
+            <w:noWrap/>
+            <w:vAlign w:val="bottom"/>
+            <w:hideMark/>
+          </w:tcPr>
+          <w:p>
+            <w:pPr>
+              <w:spacing w:after="0" w:line="240" w:lineRule="auto"/>
+              <w:jc w:val="center"/>
+              <w:rPr>
+                <w:rFonts w:ascii="Calibri" w:eastAsia="Times New Roman" w:hAnsi="Calibri" w:cs="Calibri"/>
+                <w:color w:val="000000"/>
+                <w:lang w:val="en-US"/>
+              </w:rPr>
+            </w:pPr>
+            <w:r>
+              <w:rPr>
+                <w:rFonts w:ascii="Calibri" w:eastAsia="Times New Roman" w:hAnsi="Calibri" w:cs="Calibri"/>
+                <w:color w:val="000000"/>
+                <w:lang w:val="en-US"/>
+              </w:rPr>
+              <w:t>Boundary</w:t>
+            </w:r>
+          </w:p>
+        </w:tc>
+      </w:tr>
+      <w:tr>
+        <w:trPr>
+          <w:gridAfter w:val="1"/>
+          <w:wAfter w:w="80" w:type="dxa"/>
+          <w:trHeight w:val="310"/>
+        </w:trPr>
+        <w:tc>
+          <w:tcPr>
+            <w:tcW w:w="1491" w:type="dxa"/>
+            <w:vMerge/>
+            <w:tcBorders>
+              <w:top w:val="nil"/>
+              <w:left w:val="single" w:sz="4" w:space="0" w:color="auto"/>
+              <w:bottom w:val="single" w:sz="4" w:space="0" w:color="000000"/>
+              <w:right w:val="single" w:sz="4" w:space="0" w:color="auto"/>
+            </w:tcBorders>
+            <w:vAlign w:val="center"/>
+            <w:hideMark/>
+          </w:tcPr>
+          <w:p>
+            <w:pPr>
+              <w:spacing w:after="0" w:line="240" w:lineRule="auto"/>
+              <w:rPr>
+                <w:rFonts w:ascii="Calibri" w:eastAsia="Times New Roman" w:hAnsi="Calibri" w:cs="Calibri"/>
+                <w:color w:val="000000"/>
+                <w:lang w:val="en-US"/>
+              </w:rPr>
+            </w:pPr>
+          </w:p>
+        </w:tc>
+        <w:tc>
+          <w:tcPr>
+            <w:tcW w:w="1092" w:type="dxa"/>
+            <w:tcBorders>
+              <w:top w:val="nil"/>
+              <w:left w:val="nil"/>
+              <w:bottom w:val="single" w:sz="4" w:space="0" w:color="auto"/>
+              <w:right w:val="single" w:sz="4" w:space="0" w:color="auto"/>
+            </w:tcBorders>
+            <w:shd w:val="clear" w:color="000000" w:fill="D9E1F2"/>
+            <w:noWrap/>
+            <w:vAlign w:val="bottom"/>
+            <w:hideMark/>
+          </w:tcPr>
+          <w:p>
+            <w:pPr>
+              <w:spacing w:after="0" w:line="240" w:lineRule="auto"/>
+              <w:jc w:val="center"/>
+              <w:rPr>
+                <w:rFonts w:ascii="Calibri" w:eastAsia="Times New Roman" w:hAnsi="Calibri" w:cs="Calibri"/>
+                <w:color w:val="000000"/>
+                <w:lang w:val="en-US"/>
+              </w:rPr>
+            </w:pPr>
+            <w:r>
+              <w:rPr>
+                <w:rFonts w:ascii="Calibri" w:eastAsia="Times New Roman" w:hAnsi="Calibri" w:cs="Calibri"/>
+                <w:color w:val="000000"/>
+                <w:lang w:val="en-US"/>
+              </w:rPr>
+              <w:t>1</w:t>
+            </w:r>
+          </w:p>
+        </w:tc>
+        <w:tc>
+          <w:tcPr>
+            <w:tcW w:w="1445" w:type="dxa"/>
+            <w:tcBorders>
+              <w:top w:val="nil"/>
+              <w:left w:val="nil"/>
+              <w:bottom w:val="single" w:sz="4" w:space="0" w:color="auto"/>
+              <w:right w:val="single" w:sz="4" w:space="0" w:color="auto"/>
+            </w:tcBorders>
+            <w:shd w:val="clear" w:color="000000" w:fill="D9E1F2"/>
+            <w:noWrap/>
+            <w:vAlign w:val="bottom"/>
+            <w:hideMark/>
+          </w:tcPr>
+          <w:p>
+            <w:pPr>
+              <w:spacing w:after="0" w:line="240" w:lineRule="auto"/>
+              <w:jc w:val="center"/>
+              <w:rPr>
+                <w:rFonts w:ascii="Calibri" w:eastAsia="Times New Roman" w:hAnsi="Calibri" w:cs="Calibri"/>
+                <w:color w:val="000000"/>
+                <w:lang w:val="en-US"/>
+              </w:rPr>
+            </w:pPr>
+            <w:r>
+              <w:rPr>
+                <w:rFonts w:ascii="Calibri" w:eastAsia="Times New Roman" w:hAnsi="Calibri" w:cs="Calibri"/>
+                <w:color w:val="000000"/>
+                <w:lang w:val="en-US"/>
+              </w:rPr>
+              <w:t>2</w:t>
+            </w:r>
+          </w:p>
+        </w:tc>
+        <w:tc>
+          <w:tcPr>
+            <w:tcW w:w="1620" w:type="dxa"/>
+            <w:tcBorders>
+              <w:top w:val="nil"/>
+              <w:left w:val="nil"/>
+              <w:bottom w:val="single" w:sz="4" w:space="0" w:color="auto"/>
+              <w:right w:val="single" w:sz="4" w:space="0" w:color="auto"/>
+            </w:tcBorders>
+            <w:shd w:val="clear" w:color="000000" w:fill="D9E1F2"/>
+            <w:noWrap/>
+            <w:vAlign w:val="bottom"/>
+            <w:hideMark/>
+          </w:tcPr>
+          <w:p>
+            <w:pPr>
+              <w:spacing w:after="0" w:line="240" w:lineRule="auto"/>
+              <w:jc w:val="center"/>
+              <w:rPr>
+                <w:rFonts w:ascii="Calibri" w:eastAsia="Times New Roman" w:hAnsi="Calibri" w:cs="Calibri"/>
+                <w:color w:val="000000"/>
+                <w:lang w:val="en-US"/>
+              </w:rPr>
+            </w:pPr>
+            <w:r>
+              <w:rPr>
+                <w:rFonts w:ascii="Calibri" w:eastAsia="Times New Roman" w:hAnsi="Calibri" w:cs="Calibri"/>
+                <w:color w:val="000000"/>
+                <w:lang w:val="en-US"/>
+              </w:rPr>
+              <w:t>3</w:t>
+            </w:r>
+          </w:p>
+        </w:tc>
+        <w:tc>
+          <w:tcPr>
+            <w:tcW w:w="1620" w:type="dxa"/>
+            <w:tcBorders>
+              <w:top w:val="nil"/>
+              <w:left w:val="nil"/>
+              <w:bottom w:val="single" w:sz="4" w:space="0" w:color="auto"/>
+              <w:right w:val="single" w:sz="4" w:space="0" w:color="auto"/>
+            </w:tcBorders>
+            <w:shd w:val="clear" w:color="000000" w:fill="D9E1F2"/>
+            <w:noWrap/>
+            <w:vAlign w:val="bottom"/>
+            <w:hideMark/>
+          </w:tcPr>
+          <w:p>
+            <w:pPr>
+              <w:spacing w:after="0" w:line="240" w:lineRule="auto"/>
+              <w:jc w:val="center"/>
+              <w:rPr>
+                <w:rFonts w:ascii="Calibri" w:eastAsia="Times New Roman" w:hAnsi="Calibri" w:cs="Calibri"/>
+                <w:color w:val="000000"/>
+                <w:lang w:val="en-US"/>
+              </w:rPr>
+            </w:pPr>
+            <w:r>
+              <w:rPr>
+                <w:rFonts w:ascii="Calibri" w:eastAsia="Times New Roman" w:hAnsi="Calibri" w:cs="Calibri"/>
+                <w:color w:val="000000"/>
+                <w:lang w:val="en-US"/>
+              </w:rPr>
+              <w:t>4</w:t>
+            </w:r>
+          </w:p>
+        </w:tc>
+        <w:tc>
+          <w:tcPr>
+            <w:tcW w:w="1407" w:type="dxa"/>
+            <w:tcBorders>
+              <w:top w:val="nil"/>
+              <w:left w:val="nil"/>
+              <w:bottom w:val="single" w:sz="4" w:space="0" w:color="auto"/>
+              <w:right w:val="single" w:sz="4" w:space="0" w:color="auto"/>
+            </w:tcBorders>
+            <w:shd w:val="clear" w:color="000000" w:fill="D9E1F2"/>
+            <w:noWrap/>
+            <w:vAlign w:val="bottom"/>
+            <w:hideMark/>
+          </w:tcPr>
+          <w:p>
+            <w:pPr>
+              <w:spacing w:after="0" w:line="240" w:lineRule="auto"/>
+              <w:jc w:val="center"/>
+              <w:rPr>
+                <w:rFonts w:ascii="Calibri" w:eastAsia="Times New Roman" w:hAnsi="Calibri" w:cs="Calibri"/>
+                <w:color w:val="000000"/>
+                <w:lang w:val="en-US"/>
+              </w:rPr>
+            </w:pPr>
+            <w:r>
+              <w:rPr>
+                <w:rFonts w:ascii="Calibri" w:eastAsia="Times New Roman" w:hAnsi="Calibri" w:cs="Calibri"/>
+                <w:color w:val="000000"/>
+                <w:lang w:val="en-US"/>
+              </w:rPr>
+              <w:t>5</w:t>
+            </w:r>
+          </w:p>
+        </w:tc>
+        <w:tc>
+          <w:tcPr>
+            <w:tcW w:w="1563" w:type="dxa"/>
+            <w:gridSpan w:val="2"/>
+            <w:tcBorders>
+              <w:top w:val="nil"/>
+              <w:left w:val="nil"/>
+              <w:bottom w:val="single" w:sz="4" w:space="0" w:color="auto"/>
+              <w:right w:val="single" w:sz="4" w:space="0" w:color="auto"/>
+            </w:tcBorders>
+            <w:shd w:val="clear" w:color="000000" w:fill="D9E1F2"/>
+            <w:vAlign w:val="bottom"/>
+          </w:tcPr>
+          <w:p>
+            <w:pPr>
+              <w:spacing w:after="0" w:line="240" w:lineRule="auto"/>
+              <w:jc w:val="center"/>
+              <w:rPr>
+                <w:rFonts w:ascii="Calibri" w:eastAsia="Times New Roman" w:hAnsi="Calibri" w:cs="Calibri"/>
+                <w:color w:val="000000"/>
+                <w:lang w:val="en-US"/>
+              </w:rPr>
+            </w:pPr>
+            <w:r>
+              <w:rPr>
+                <w:rFonts w:ascii="Calibri" w:eastAsia="Times New Roman" w:hAnsi="Calibri" w:cs="Calibri"/>
+                <w:color w:val="000000"/>
+                <w:lang w:val="en-US"/>
+              </w:rPr>
+              <w:t>6</w:t>
+            </w:r>
+          </w:p>
+        </w:tc>
+      </w:tr>
+      <w:tr>
+        <w:trPr>
+          <w:gridAfter w:val="1"/>
+          <w:wAfter w:w="80" w:type="dxa"/>
+          <w:trHeight w:val="294"/>
+        </w:trPr>
+        <w:tc>
+          <w:tcPr>
+            <w:tcW w:w="10238" w:type="dxa"/>
+            <w:gridSpan w:val="8"/>
+            <w:tcBorders>
+              <w:top w:val="single" w:sz="4" w:space="0" w:color="auto"/>
+              <w:left w:val="single" w:sz="4" w:space="0" w:color="auto"/>
+              <w:bottom w:val="single" w:sz="4" w:space="0" w:color="auto"/>
+              <w:right w:val="nil"/>
+            </w:tcBorders>
+            <w:shd w:val="clear" w:color="000000" w:fill="FFFFFF"/>
+            <w:noWrap/>
+            <w:vAlign w:val="bottom"/>
+            <w:hideMark/>
+          </w:tcPr>
+          <w:p>
+            <w:pPr>
+              <w:spacing w:after="0" w:line="240" w:lineRule="auto"/>
+              <w:rPr>
+                <w:rFonts w:ascii="Calibri" w:eastAsia="Times New Roman" w:hAnsi="Calibri" w:cs="Calibri"/>
+                <w:color w:val="000000"/>
+                <w:lang w:val="en-US"/>
+              </w:rPr>
+            </w:pPr>
+          </w:p>
+          <w:p>
+            <w:pPr>
+              <w:spacing w:after="0" w:line="240" w:lineRule="auto"/>
+              <w:rPr>
+                <w:rFonts w:ascii="Calibri" w:eastAsia="Times New Roman" w:hAnsi="Calibri" w:cs="Calibri"/>
+                <w:color w:val="000000"/>
+                <w:lang w:val="en-US"/>
+              </w:rPr>
+            </w:pPr>
+            <w:r>
+              <w:rPr>
+                <w:rFonts w:ascii="Calibri" w:eastAsia="Times New Roman" w:hAnsi="Calibri" w:cs="Calibri"/>
+                <w:color w:val="000000"/>
+                <w:lang w:val="en-US"/>
+              </w:rPr>
+              <w:t>Inputs</w:t>
+            </w:r>
+          </w:p>
+        </w:tc>
+      </w:tr>
+      <w:tr>
+        <w:trPr>
+          <w:gridAfter w:val="1"/>
+          <w:wAfter w:w="80" w:type="dxa"/>
+          <w:trHeight w:val="294"/>
+        </w:trPr>
+        <w:tc>
+          <w:tcPr>
+            <w:tcW w:w="1491" w:type="dxa"/>
+            <w:tcBorders>
+              <w:top w:val="nil"/>
+              <w:left w:val="single" w:sz="4" w:space="0" w:color="auto"/>
+              <w:bottom w:val="single" w:sz="4" w:space="0" w:color="auto"/>
+              <w:right w:val="single" w:sz="4" w:space="0" w:color="auto"/>
+            </w:tcBorders>
+            <w:shd w:val="clear" w:color="000000" w:fill="D9E1F2"/>
+            <w:noWrap/>
+            <w:vAlign w:val="bottom"/>
+            <w:hideMark/>
+          </w:tcPr>
+          <w:p>
+            <w:pPr>
+              <w:spacing w:after="0" w:line="240" w:lineRule="auto"/>
+              <w:rPr>
+                <w:rFonts w:ascii="Calibri" w:eastAsia="Times New Roman" w:hAnsi="Calibri" w:cs="Calibri"/>
+                <w:color w:val="000000"/>
+                <w:lang w:val="en-US"/>
+              </w:rPr>
+            </w:pPr>
+            <w:bookmarkStart w:id="0" w:name="_GoBack"/>
+            <w:r>
+              <w:rPr>
+                <w:rFonts w:ascii="Calibri" w:eastAsia="Times New Roman" w:hAnsi="Calibri" w:cs="Calibri"/>
+                <w:color w:val="000000"/>
+                <w:lang w:val="en-US"/>
+              </w:rPr>
+              <w:t>Initial Speed</w:t>
+            </w:r>
+          </w:p>
+        </w:tc>
+        <w:tc>
+          <w:tcPr>
+            <w:tcW w:w="1092" w:type="dxa"/>
+            <w:tcBorders>
+              <w:top w:val="nil"/>
+              <w:left w:val="nil"/>
+              <w:bottom w:val="single" w:sz="4" w:space="0" w:color="auto"/>
+              <w:right w:val="single" w:sz="4" w:space="0" w:color="auto"/>
+            </w:tcBorders>
+            <w:shd w:val="clear" w:color="000000" w:fill="D9E1F2"/>
+            <w:noWrap/>
+            <w:vAlign w:val="bottom"/>
+            <w:hideMark/>
+          </w:tcPr>
+          <w:p>
+            <w:pPr>
+              <w:spacing w:after="0" w:line="240" w:lineRule="auto"/>
+              <w:jc w:val="center"/>
+              <w:rPr>
+                <w:rFonts w:ascii="Calibri" w:eastAsia="Times New Roman" w:hAnsi="Calibri" w:cs="Calibri"/>
+                <w:color w:val="000000"/>
+                <w:lang w:val="en-US"/>
+              </w:rPr>
+            </w:pPr>
+            <w:r>
+              <w:rPr>
+                <w:rFonts w:ascii="Calibri" w:eastAsia="Times New Roman" w:hAnsi="Calibri" w:cs="Calibri"/>
+                <w:color w:val="000000"/>
+                <w:lang w:val="en-US"/>
+              </w:rPr>
+              <w:t>0</w:t>
+            </w:r>
+          </w:p>
+        </w:tc>
+        <w:tc>
+          <w:tcPr>
+            <w:tcW w:w="1445" w:type="dxa"/>
+            <w:tcBorders>
+              <w:top w:val="nil"/>
+              <w:left w:val="nil"/>
+              <w:bottom w:val="single" w:sz="4" w:space="0" w:color="auto"/>
+              <w:right w:val="single" w:sz="4" w:space="0" w:color="auto"/>
+            </w:tcBorders>
+            <w:shd w:val="clear" w:color="000000" w:fill="D9E1F2"/>
+            <w:noWrap/>
+            <w:vAlign w:val="bottom"/>
+            <w:hideMark/>
+          </w:tcPr>
+          <w:p>
+            <w:pPr>
+              <w:spacing w:after="0" w:line="240" w:lineRule="auto"/>
+              <w:jc w:val="center"/>
+              <w:rPr>
+                <w:rFonts w:ascii="Calibri" w:eastAsia="Times New Roman" w:hAnsi="Calibri" w:cs="Calibri"/>
+                <w:color w:val="000000"/>
+                <w:lang w:val="en-US"/>
+              </w:rPr>
+            </w:pPr>
+            <w:r>
+              <w:rPr>
+                <w:rFonts w:ascii="Calibri" w:eastAsia="Times New Roman" w:hAnsi="Calibri" w:cs="Calibri"/>
+                <w:color w:val="000000"/>
+                <w:lang w:val="en-US"/>
+              </w:rPr>
+              <w:t>1</w:t>
+            </w:r>
+          </w:p>
+        </w:tc>
+        <w:tc>
+          <w:tcPr>
+            <w:tcW w:w="1620" w:type="dxa"/>
+            <w:tcBorders>
+              <w:top w:val="nil"/>
+              <w:left w:val="nil"/>
+              <w:bottom w:val="single" w:sz="4" w:space="0" w:color="auto"/>
+              <w:right w:val="single" w:sz="4" w:space="0" w:color="auto"/>
+            </w:tcBorders>
+            <w:shd w:val="clear" w:color="000000" w:fill="D9E1F2"/>
+            <w:noWrap/>
+            <w:vAlign w:val="bottom"/>
+          </w:tcPr>
+          <w:p>
+            <w:pPr>
+              <w:spacing w:after="0" w:line="240" w:lineRule="auto"/>
+              <w:jc w:val="center"/>
+              <w:rPr>
+                <w:rFonts w:ascii="Calibri" w:eastAsia="Times New Roman" w:hAnsi="Calibri" w:cs="Calibri"/>
+                <w:color w:val="000000"/>
+                <w:lang w:val="en-US"/>
+              </w:rPr>
+            </w:pPr>
+            <w:r>
+              <w:rPr>
+                <w:rFonts w:ascii="Calibri" w:eastAsia="Times New Roman" w:hAnsi="Calibri" w:cs="Calibri"/>
+                <w:color w:val="000000"/>
+                <w:lang w:val="en-US"/>
+              </w:rPr>
+              <w:t>0</w:t>
+            </w:r>
+          </w:p>
+        </w:tc>
+        <w:tc>
+          <w:tcPr>
+            <w:tcW w:w="1620" w:type="dxa"/>
+            <w:tcBorders>
+              <w:top w:val="nil"/>
+              <w:left w:val="nil"/>
+              <w:bottom w:val="single" w:sz="4" w:space="0" w:color="auto"/>
+              <w:right w:val="single" w:sz="4" w:space="0" w:color="auto"/>
+            </w:tcBorders>
+            <w:shd w:val="clear" w:color="000000" w:fill="D9E1F2"/>
+            <w:noWrap/>
+            <w:vAlign w:val="bottom"/>
+          </w:tcPr>
+          <w:p>
+            <w:pPr>
+              <w:spacing w:after="0" w:line="240" w:lineRule="auto"/>
+              <w:jc w:val="center"/>
+              <w:rPr>
+                <w:rFonts w:ascii="Calibri" w:eastAsia="Times New Roman" w:hAnsi="Calibri" w:cs="Calibri"/>
+                <w:color w:val="000000"/>
+                <w:lang w:val="en-US"/>
+              </w:rPr>
+            </w:pPr>
+            <w:r>
+              <w:rPr>
+                <w:rFonts w:ascii="Calibri" w:eastAsia="Times New Roman" w:hAnsi="Calibri" w:cs="Calibri"/>
+                <w:color w:val="000000"/>
+                <w:lang w:val="en-US"/>
+              </w:rPr>
+              <w:t>0</w:t>
+            </w:r>
+          </w:p>
+        </w:tc>
+        <w:tc>
+          <w:tcPr>
+            <w:tcW w:w="1407" w:type="dxa"/>
+            <w:tcBorders>
+              <w:top w:val="nil"/>
+              <w:left w:val="nil"/>
+              <w:bottom w:val="single" w:sz="4" w:space="0" w:color="auto"/>
+              <w:right w:val="single" w:sz="4" w:space="0" w:color="auto"/>
+            </w:tcBorders>
+            <w:shd w:val="clear" w:color="000000" w:fill="D9E1F2"/>
+            <w:noWrap/>
+            <w:vAlign w:val="bottom"/>
+          </w:tcPr>
+          <w:p>
+            <w:pPr>
+              <w:spacing w:after="0" w:line="240" w:lineRule="auto"/>
+              <w:jc w:val="center"/>
+              <w:rPr>
+                <w:rFonts w:ascii="Calibri" w:eastAsia="Times New Roman" w:hAnsi="Calibri" w:cs="Calibri"/>
+                <w:color w:val="000000"/>
+                <w:lang w:val="en-US"/>
+              </w:rPr>
+            </w:pPr>
+            <w:r>
+              <w:rPr>
+                <w:rFonts w:ascii="Calibri" w:eastAsia="Times New Roman" w:hAnsi="Calibri" w:cs="Calibri"/>
+                <w:color w:val="000000"/>
+                <w:lang w:val="en-US"/>
+              </w:rPr>
+              <w:t>0</w:t>
+            </w:r>
+          </w:p>
+        </w:tc>
+        <w:tc>
+          <w:tcPr>
+            <w:tcW w:w="1563" w:type="dxa"/>
+            <w:gridSpan w:val="2"/>
+            <w:tcBorders>
+              <w:top w:val="nil"/>
+              <w:left w:val="nil"/>
+              <w:bottom w:val="single" w:sz="4" w:space="0" w:color="auto"/>
+              <w:right w:val="single" w:sz="4" w:space="0" w:color="auto"/>
+            </w:tcBorders>
+            <w:shd w:val="clear" w:color="000000" w:fill="D9E1F2"/>
+            <w:vAlign w:val="bottom"/>
+          </w:tcPr>
+          <w:p>
+            <w:pPr>
+              <w:spacing w:after="0" w:line="240" w:lineRule="auto"/>
+              <w:jc w:val="center"/>
+              <w:rPr>
+                <w:rFonts w:ascii="Calibri" w:eastAsia="Times New Roman" w:hAnsi="Calibri" w:cs="Calibri"/>
+                <w:color w:val="000000"/>
+                <w:lang w:val="en-US"/>
+              </w:rPr>
+            </w:pPr>
+            <w:r>
+              <w:rPr>
+                <w:rFonts w:ascii="Calibri" w:eastAsia="Times New Roman" w:hAnsi="Calibri" w:cs="Calibri"/>
+                <w:color w:val="000000"/>
+                <w:lang w:val="en-US"/>
+              </w:rPr>
+              <w:t>0</w:t>
+            </w:r>
+          </w:p>
+        </w:tc>
+      </w:tr>
+      <w:tr>
+        <w:trPr>
+          <w:gridAfter w:val="1"/>
+          <w:wAfter w:w="80" w:type="dxa"/>
+          <w:trHeight w:val="294"/>
+        </w:trPr>
+        <w:tc>
+          <w:tcPr>
+            <w:tcW w:w="1491" w:type="dxa"/>
+            <w:tcBorders>
+              <w:top w:val="nil"/>
+              <w:left w:val="single" w:sz="4" w:space="0" w:color="auto"/>
+              <w:bottom w:val="single" w:sz="4" w:space="0" w:color="auto"/>
+              <w:right w:val="single" w:sz="4" w:space="0" w:color="auto"/>
+            </w:tcBorders>
+            <w:shd w:val="clear" w:color="000000" w:fill="D9E1F2"/>
+            <w:noWrap/>
+            <w:vAlign w:val="bottom"/>
+            <w:hideMark/>
+          </w:tcPr>
+          <w:p>
+            <w:pPr>
+              <w:spacing w:after="0" w:line="240" w:lineRule="auto"/>
+              <w:rPr>
+                <w:rFonts w:ascii="Calibri" w:eastAsia="Times New Roman" w:hAnsi="Calibri" w:cs="Calibri"/>
+                <w:color w:val="000000"/>
+                <w:lang w:val="en-US"/>
+              </w:rPr>
+            </w:pPr>
+            <w:r>
+              <w:rPr>
+                <w:rFonts w:ascii="Calibri" w:eastAsia="Times New Roman" w:hAnsi="Calibri" w:cs="Calibri"/>
+                <w:color w:val="000000"/>
+                <w:lang w:val="en-US"/>
+              </w:rPr>
+              <w:t>Gravity Speed</w:t>
+            </w:r>
+          </w:p>
+        </w:tc>
+        <w:tc>
+          <w:tcPr>
+            <w:tcW w:w="1092" w:type="dxa"/>
+            <w:tcBorders>
+              <w:top w:val="nil"/>
+              <w:left w:val="nil"/>
+              <w:bottom w:val="single" w:sz="4" w:space="0" w:color="auto"/>
+              <w:right w:val="single" w:sz="4" w:space="0" w:color="auto"/>
+            </w:tcBorders>
+            <w:shd w:val="clear" w:color="000000" w:fill="D9E1F2"/>
+            <w:noWrap/>
+            <w:vAlign w:val="bottom"/>
+            <w:hideMark/>
+          </w:tcPr>
+          <w:p>
+            <w:pPr>
+              <w:spacing w:after="0" w:line="240" w:lineRule="auto"/>
+              <w:jc w:val="center"/>
+              <w:rPr>
+                <w:rFonts w:ascii="Calibri" w:eastAsia="Times New Roman" w:hAnsi="Calibri" w:cs="Calibri"/>
+                <w:color w:val="000000"/>
+                <w:lang w:val="en-US"/>
+              </w:rPr>
+            </w:pPr>
+            <w:r>
+              <w:rPr>
+                <w:rFonts w:ascii="Calibri" w:eastAsia="Times New Roman" w:hAnsi="Calibri" w:cs="Calibri"/>
+                <w:color w:val="000000"/>
+                <w:lang w:val="en-US"/>
+              </w:rPr>
+              <w:t>9,8 m/s²</w:t>
+            </w:r>
+          </w:p>
+        </w:tc>
+        <w:tc>
+          <w:tcPr>
+            <w:tcW w:w="1445" w:type="dxa"/>
+            <w:tcBorders>
+              <w:top w:val="nil"/>
+              <w:left w:val="nil"/>
+              <w:bottom w:val="single" w:sz="4" w:space="0" w:color="auto"/>
+              <w:right w:val="single" w:sz="4" w:space="0" w:color="auto"/>
+            </w:tcBorders>
+            <w:shd w:val="clear" w:color="000000" w:fill="D9E1F2"/>
+            <w:noWrap/>
+            <w:vAlign w:val="bottom"/>
+            <w:hideMark/>
+          </w:tcPr>
+          <w:p>
+            <w:pPr>
+              <w:spacing w:after="0" w:line="240" w:lineRule="auto"/>
+              <w:jc w:val="center"/>
+              <w:rPr>
+                <w:rFonts w:ascii="Calibri" w:eastAsia="Times New Roman" w:hAnsi="Calibri" w:cs="Calibri"/>
+                <w:color w:val="000000"/>
+                <w:lang w:val="en-US"/>
+              </w:rPr>
+            </w:pPr>
+            <w:r>
+              <w:rPr>
+                <w:rFonts w:ascii="Calibri" w:eastAsia="Times New Roman" w:hAnsi="Calibri" w:cs="Calibri"/>
+                <w:color w:val="000000"/>
+                <w:lang w:val="en-US"/>
+              </w:rPr>
+              <w:t>9,8 m/s²</w:t>
+            </w:r>
+          </w:p>
+        </w:tc>
+        <w:tc>
+          <w:tcPr>
+            <w:tcW w:w="1620" w:type="dxa"/>
+            <w:tcBorders>
+              <w:top w:val="nil"/>
+              <w:left w:val="nil"/>
+              <w:bottom w:val="single" w:sz="4" w:space="0" w:color="auto"/>
+              <w:right w:val="single" w:sz="4" w:space="0" w:color="auto"/>
+            </w:tcBorders>
+            <w:shd w:val="clear" w:color="000000" w:fill="D9E1F2"/>
+            <w:noWrap/>
+            <w:vAlign w:val="bottom"/>
+          </w:tcPr>
+          <w:p>
+            <w:pPr>
+              <w:spacing w:after="0" w:line="240" w:lineRule="auto"/>
+              <w:jc w:val="center"/>
+              <w:rPr>
+                <w:rFonts w:ascii="Calibri" w:eastAsia="Times New Roman" w:hAnsi="Calibri" w:cs="Calibri"/>
+                <w:color w:val="000000"/>
+                <w:lang w:val="en-US"/>
+              </w:rPr>
+            </w:pPr>
+            <w:r>
+              <w:rPr>
+                <w:rFonts w:ascii="Calibri" w:eastAsia="Times New Roman" w:hAnsi="Calibri" w:cs="Calibri"/>
+                <w:color w:val="000000"/>
+                <w:lang w:val="en-US"/>
+              </w:rPr>
+              <w:t>8</w:t>
+            </w:r>
+            <w:r>
+              <w:rPr>
+                <w:rFonts w:ascii="Calibri" w:eastAsia="Times New Roman" w:hAnsi="Calibri" w:cs="Calibri"/>
+                <w:color w:val="000000"/>
+                <w:lang w:val="en-US"/>
+              </w:rPr>
+              <w:t>,8 m/s²</w:t>
+            </w:r>
+          </w:p>
+        </w:tc>
+        <w:tc>
+          <w:tcPr>
+            <w:tcW w:w="1620" w:type="dxa"/>
+            <w:tcBorders>
+              <w:top w:val="nil"/>
+              <w:left w:val="nil"/>
+              <w:bottom w:val="single" w:sz="4" w:space="0" w:color="auto"/>
+              <w:right w:val="single" w:sz="4" w:space="0" w:color="auto"/>
+            </w:tcBorders>
+            <w:shd w:val="clear" w:color="000000" w:fill="D9E1F2"/>
+            <w:noWrap/>
+            <w:vAlign w:val="bottom"/>
+          </w:tcPr>
+          <w:p>
+            <w:pPr>
+              <w:spacing w:after="0" w:line="240" w:lineRule="auto"/>
+              <w:jc w:val="center"/>
+              <w:rPr>
+                <w:rFonts w:ascii="Calibri" w:eastAsia="Times New Roman" w:hAnsi="Calibri" w:cs="Calibri"/>
+                <w:color w:val="000000"/>
+                <w:lang w:val="en-US"/>
+              </w:rPr>
+            </w:pPr>
+            <w:r>
+              <w:rPr>
+                <w:rFonts w:ascii="Calibri" w:eastAsia="Times New Roman" w:hAnsi="Calibri" w:cs="Calibri"/>
+                <w:color w:val="000000"/>
+                <w:lang w:val="en-US"/>
+              </w:rPr>
+              <w:t>9,8 m/s²</w:t>
+            </w:r>
+          </w:p>
+        </w:tc>
+        <w:tc>
+          <w:tcPr>
+            <w:tcW w:w="1407" w:type="dxa"/>
+            <w:tcBorders>
+              <w:top w:val="nil"/>
+              <w:left w:val="nil"/>
+              <w:bottom w:val="single" w:sz="4" w:space="0" w:color="auto"/>
+              <w:right w:val="single" w:sz="4" w:space="0" w:color="auto"/>
+            </w:tcBorders>
+            <w:shd w:val="clear" w:color="000000" w:fill="D9E1F2"/>
+            <w:noWrap/>
+            <w:vAlign w:val="bottom"/>
+          </w:tcPr>
+          <w:p>
+            <w:pPr>
+              <w:spacing w:after="0" w:line="240" w:lineRule="auto"/>
+              <w:jc w:val="center"/>
+              <w:rPr>
+                <w:rFonts w:ascii="Calibri" w:eastAsia="Times New Roman" w:hAnsi="Calibri" w:cs="Calibri"/>
+                <w:color w:val="000000"/>
+                <w:lang w:val="en-US"/>
+              </w:rPr>
+            </w:pPr>
+            <w:r>
+              <w:rPr>
+                <w:rFonts w:ascii="Calibri" w:eastAsia="Times New Roman" w:hAnsi="Calibri" w:cs="Calibri"/>
+                <w:color w:val="000000"/>
+                <w:lang w:val="en-US"/>
+              </w:rPr>
+              <w:t>9,8 m/s²</w:t>
+            </w:r>
+          </w:p>
+        </w:tc>
+        <w:tc>
+          <w:tcPr>
+            <w:tcW w:w="1563" w:type="dxa"/>
+            <w:gridSpan w:val="2"/>
+            <w:tcBorders>
+              <w:top w:val="nil"/>
+              <w:left w:val="nil"/>
+              <w:bottom w:val="single" w:sz="4" w:space="0" w:color="auto"/>
+              <w:right w:val="single" w:sz="4" w:space="0" w:color="auto"/>
+            </w:tcBorders>
+            <w:shd w:val="clear" w:color="000000" w:fill="D9E1F2"/>
+            <w:vAlign w:val="bottom"/>
+          </w:tcPr>
+          <w:p>
+            <w:pPr>
+              <w:spacing w:after="0" w:line="240" w:lineRule="auto"/>
+              <w:jc w:val="center"/>
+              <w:rPr>
+                <w:rFonts w:ascii="Calibri" w:eastAsia="Times New Roman" w:hAnsi="Calibri" w:cs="Calibri"/>
+                <w:color w:val="000000"/>
+                <w:lang w:val="en-US"/>
+              </w:rPr>
+            </w:pPr>
+            <w:r>
+              <w:rPr>
+                <w:rFonts w:ascii="Calibri" w:eastAsia="Times New Roman" w:hAnsi="Calibri" w:cs="Calibri"/>
+                <w:color w:val="000000"/>
+                <w:lang w:val="en-US"/>
+              </w:rPr>
+              <w:t>9,8 m/s²</w:t>
+            </w:r>
+          </w:p>
+        </w:tc>
+      </w:tr>
+      <w:tr>
+        <w:trPr>
+          <w:gridAfter w:val="1"/>
+          <w:wAfter w:w="80" w:type="dxa"/>
+          <w:trHeight w:val="294"/>
+        </w:trPr>
+        <w:tc>
+          <w:tcPr>
+            <w:tcW w:w="1491" w:type="dxa"/>
+            <w:tcBorders>
+              <w:top w:val="nil"/>
+              <w:left w:val="single" w:sz="4" w:space="0" w:color="auto"/>
+              <w:bottom w:val="single" w:sz="4" w:space="0" w:color="auto"/>
+              <w:right w:val="single" w:sz="4" w:space="0" w:color="auto"/>
+            </w:tcBorders>
+            <w:shd w:val="clear" w:color="000000" w:fill="D9E1F2"/>
+            <w:noWrap/>
+            <w:vAlign w:val="bottom"/>
+          </w:tcPr>
+          <w:p>
+            <w:pPr>
+              <w:spacing w:after="0" w:line="240" w:lineRule="auto"/>
+              <w:rPr>
+                <w:rFonts w:ascii="Calibri" w:eastAsia="Times New Roman" w:hAnsi="Calibri" w:cs="Calibri"/>
+                <w:color w:val="000000"/>
+                <w:lang w:val="en-US"/>
+              </w:rPr>
+            </w:pPr>
+            <w:r>
+              <w:rPr>
+                <w:rFonts w:ascii="Calibri" w:eastAsia="Times New Roman" w:hAnsi="Calibri" w:cs="Calibri"/>
+                <w:color w:val="000000"/>
+                <w:lang w:val="en-US"/>
+              </w:rPr>
+              <w:t>Total time</w:t>
+            </w:r>
+          </w:p>
+        </w:tc>
+        <w:tc>
+          <w:tcPr>
+            <w:tcW w:w="1092" w:type="dxa"/>
+            <w:tcBorders>
+              <w:top w:val="nil"/>
+              <w:left w:val="nil"/>
+              <w:bottom w:val="single" w:sz="4" w:space="0" w:color="auto"/>
+              <w:right w:val="single" w:sz="4" w:space="0" w:color="auto"/>
+            </w:tcBorders>
+            <w:shd w:val="clear" w:color="000000" w:fill="D9E1F2"/>
+            <w:noWrap/>
+            <w:vAlign w:val="bottom"/>
+          </w:tcPr>
+          <w:p>
+            <w:pPr>
+              <w:spacing w:after="0" w:line="240" w:lineRule="auto"/>
+              <w:jc w:val="center"/>
+              <w:rPr>
+                <w:rFonts w:ascii="Calibri" w:eastAsia="Times New Roman" w:hAnsi="Calibri" w:cs="Calibri"/>
+                <w:color w:val="000000"/>
+                <w:lang w:val="en-US"/>
+              </w:rPr>
+            </w:pPr>
+            <w:r>
+              <w:rPr>
+                <w:rFonts w:ascii="Calibri" w:eastAsia="Times New Roman" w:hAnsi="Calibri" w:cs="Calibri"/>
+                <w:color w:val="000000"/>
+                <w:lang w:val="en-US"/>
+              </w:rPr>
+              <w:t>2</w:t>
+            </w:r>
+          </w:p>
+        </w:tc>
+        <w:tc>
+          <w:tcPr>
+            <w:tcW w:w="1445" w:type="dxa"/>
+            <w:tcBorders>
+              <w:top w:val="nil"/>
+              <w:left w:val="nil"/>
+              <w:bottom w:val="single" w:sz="4" w:space="0" w:color="auto"/>
+              <w:right w:val="single" w:sz="4" w:space="0" w:color="auto"/>
+            </w:tcBorders>
+            <w:shd w:val="clear" w:color="000000" w:fill="D9E1F2"/>
+            <w:noWrap/>
+            <w:vAlign w:val="bottom"/>
+          </w:tcPr>
+          <w:p>
+            <w:pPr>
+              <w:spacing w:after="0" w:line="240" w:lineRule="auto"/>
+              <w:jc w:val="center"/>
+              <w:rPr>
+                <w:rFonts w:ascii="Calibri" w:eastAsia="Times New Roman" w:hAnsi="Calibri" w:cs="Calibri"/>
+                <w:color w:val="000000"/>
+                <w:lang w:val="en-US"/>
+              </w:rPr>
+            </w:pPr>
+            <w:r>
+              <w:rPr>
+                <w:rFonts w:ascii="Calibri" w:eastAsia="Times New Roman" w:hAnsi="Calibri" w:cs="Calibri"/>
+                <w:color w:val="000000"/>
+                <w:lang w:val="en-US"/>
+              </w:rPr>
+              <w:t>2</w:t>
+            </w:r>
+          </w:p>
+        </w:tc>
+        <w:tc>
+          <w:tcPr>
+            <w:tcW w:w="1620" w:type="dxa"/>
+            <w:tcBorders>
+              <w:top w:val="nil"/>
+              <w:left w:val="nil"/>
+              <w:bottom w:val="single" w:sz="4" w:space="0" w:color="auto"/>
+              <w:right w:val="single" w:sz="4" w:space="0" w:color="auto"/>
+            </w:tcBorders>
+            <w:shd w:val="clear" w:color="000000" w:fill="D9E1F2"/>
+            <w:noWrap/>
+            <w:vAlign w:val="bottom"/>
+          </w:tcPr>
+          <w:p>
+            <w:pPr>
+              <w:spacing w:after="0" w:line="240" w:lineRule="auto"/>
+              <w:jc w:val="center"/>
+              <w:rPr>
+                <w:rFonts w:ascii="Calibri" w:eastAsia="Times New Roman" w:hAnsi="Calibri" w:cs="Calibri"/>
+                <w:color w:val="000000"/>
+                <w:lang w:val="en-US"/>
+              </w:rPr>
+            </w:pPr>
+            <w:r>
+              <w:rPr>
+                <w:rFonts w:ascii="Calibri" w:eastAsia="Times New Roman" w:hAnsi="Calibri" w:cs="Calibri"/>
+                <w:color w:val="000000"/>
+                <w:lang w:val="en-US"/>
+              </w:rPr>
+              <w:t>2</w:t>
+            </w:r>
+          </w:p>
+        </w:tc>
+        <w:tc>
+          <w:tcPr>
+            <w:tcW w:w="1620" w:type="dxa"/>
+            <w:tcBorders>
+              <w:top w:val="nil"/>
+              <w:left w:val="nil"/>
+              <w:bottom w:val="single" w:sz="4" w:space="0" w:color="auto"/>
+              <w:right w:val="single" w:sz="4" w:space="0" w:color="auto"/>
+            </w:tcBorders>
+            <w:shd w:val="clear" w:color="000000" w:fill="D9E1F2"/>
+            <w:noWrap/>
+            <w:vAlign w:val="bottom"/>
+          </w:tcPr>
+          <w:p>
+            <w:pPr>
+              <w:spacing w:after="0" w:line="240" w:lineRule="auto"/>
+              <w:jc w:val="center"/>
+              <w:rPr>
+                <w:rFonts w:ascii="Calibri" w:eastAsia="Times New Roman" w:hAnsi="Calibri" w:cs="Calibri"/>
+                <w:color w:val="000000"/>
+                <w:lang w:val="en-US"/>
+              </w:rPr>
+            </w:pPr>
+            <w:r>
+              <w:rPr>
+                <w:rFonts w:ascii="Calibri" w:eastAsia="Times New Roman" w:hAnsi="Calibri" w:cs="Calibri"/>
+                <w:color w:val="000000"/>
+                <w:lang w:val="en-US"/>
+              </w:rPr>
+              <w:t>1,5</w:t>
+            </w:r>
+          </w:p>
+        </w:tc>
+        <w:tc>
+          <w:tcPr>
+            <w:tcW w:w="1407" w:type="dxa"/>
+            <w:tcBorders>
+              <w:top w:val="nil"/>
+              <w:left w:val="nil"/>
+              <w:bottom w:val="single" w:sz="4" w:space="0" w:color="auto"/>
+              <w:right w:val="single" w:sz="4" w:space="0" w:color="auto"/>
+            </w:tcBorders>
+            <w:shd w:val="clear" w:color="000000" w:fill="D9E1F2"/>
+            <w:noWrap/>
+            <w:vAlign w:val="bottom"/>
+          </w:tcPr>
+          <w:p>
+            <w:pPr>
+              <w:spacing w:after="0" w:line="240" w:lineRule="auto"/>
+              <w:jc w:val="center"/>
+              <w:rPr>
+                <w:rFonts w:ascii="Calibri" w:eastAsia="Times New Roman" w:hAnsi="Calibri" w:cs="Calibri"/>
+                <w:color w:val="000000"/>
+                <w:lang w:val="en-US"/>
+              </w:rPr>
+            </w:pPr>
+            <w:r>
+              <w:rPr>
+                <w:rFonts w:ascii="Calibri" w:eastAsia="Times New Roman" w:hAnsi="Calibri" w:cs="Calibri"/>
+                <w:color w:val="000000"/>
+                <w:lang w:val="en-US"/>
+              </w:rPr>
+              <w:t>2</w:t>
+            </w:r>
+          </w:p>
+        </w:tc>
+        <w:tc>
+          <w:tcPr>
+            <w:tcW w:w="1563" w:type="dxa"/>
+            <w:gridSpan w:val="2"/>
+            <w:tcBorders>
+              <w:top w:val="nil"/>
+              <w:left w:val="nil"/>
+              <w:bottom w:val="single" w:sz="4" w:space="0" w:color="auto"/>
+              <w:right w:val="single" w:sz="4" w:space="0" w:color="auto"/>
+            </w:tcBorders>
+            <w:shd w:val="clear" w:color="000000" w:fill="D9E1F2"/>
+            <w:vAlign w:val="bottom"/>
+          </w:tcPr>
+          <w:p>
+            <w:pPr>
+              <w:spacing w:after="0" w:line="240" w:lineRule="auto"/>
+              <w:jc w:val="center"/>
+              <w:rPr>
+                <w:rFonts w:ascii="Calibri" w:eastAsia="Times New Roman" w:hAnsi="Calibri" w:cs="Calibri"/>
+                <w:color w:val="000000"/>
+                <w:lang w:val="en-US"/>
+              </w:rPr>
+            </w:pPr>
+            <w:r>
+              <w:rPr>
+                <w:rFonts w:ascii="Calibri" w:eastAsia="Times New Roman" w:hAnsi="Calibri" w:cs="Calibri"/>
+                <w:color w:val="000000"/>
+                <w:lang w:val="en-US"/>
+              </w:rPr>
+              <w:t>1</w:t>
+            </w:r>
+          </w:p>
+        </w:tc>
+      </w:tr>
+      <w:tr>
+        <w:trPr>
+          <w:gridAfter w:val="1"/>
+          <w:wAfter w:w="80" w:type="dxa"/>
+          <w:trHeight w:val="294"/>
+        </w:trPr>
+        <w:tc>
+          <w:tcPr>
+            <w:tcW w:w="10238" w:type="dxa"/>
+            <w:gridSpan w:val="8"/>
+            <w:tcBorders>
+              <w:top w:val="single" w:sz="4" w:space="0" w:color="auto"/>
+              <w:left w:val="single" w:sz="4" w:space="0" w:color="auto"/>
+              <w:bottom w:val="single" w:sz="4" w:space="0" w:color="auto"/>
+              <w:right w:val="nil"/>
+            </w:tcBorders>
+            <w:shd w:val="clear" w:color="000000" w:fill="FFFFFF"/>
+            <w:noWrap/>
+            <w:vAlign w:val="bottom"/>
+            <w:hideMark/>
+          </w:tcPr>
+          <w:p>
+            <w:pPr>
+              <w:spacing w:after="0" w:line="240" w:lineRule="auto"/>
+              <w:rPr>
+                <w:rFonts w:ascii="Calibri" w:eastAsia="Times New Roman" w:hAnsi="Calibri" w:cs="Calibri"/>
+                <w:color w:val="000000"/>
+                <w:lang w:val="en-US"/>
+              </w:rPr>
+            </w:pPr>
+          </w:p>
+          <w:p>
+            <w:pPr>
+              <w:spacing w:after="0" w:line="240" w:lineRule="auto"/>
+              <w:rPr>
+                <w:rFonts w:ascii="Calibri" w:eastAsia="Times New Roman" w:hAnsi="Calibri" w:cs="Calibri"/>
+                <w:color w:val="000000"/>
+                <w:lang w:val="en-US"/>
+              </w:rPr>
+            </w:pPr>
+            <w:r>
+              <w:rPr>
+                <w:rFonts w:ascii="Calibri" w:eastAsia="Times New Roman" w:hAnsi="Calibri" w:cs="Calibri"/>
+                <w:color w:val="000000"/>
+                <w:lang w:val="en-US"/>
+              </w:rPr>
+              <w:t>Outputs</w:t>
+            </w:r>
+          </w:p>
+        </w:tc>
+      </w:tr>
+      <w:tr>
+        <w:trPr>
+          <w:gridAfter w:val="1"/>
+          <w:wAfter w:w="80" w:type="dxa"/>
+          <w:trHeight w:val="294"/>
+        </w:trPr>
+        <w:tc>
+          <w:tcPr>
+            <w:tcW w:w="1491" w:type="dxa"/>
+            <w:tcBorders>
+              <w:top w:val="nil"/>
+              <w:left w:val="single" w:sz="4" w:space="0" w:color="auto"/>
+              <w:bottom w:val="single" w:sz="4" w:space="0" w:color="auto"/>
+              <w:right w:val="single" w:sz="4" w:space="0" w:color="auto"/>
+            </w:tcBorders>
+            <w:shd w:val="clear" w:color="000000" w:fill="D9E1F2"/>
+            <w:noWrap/>
+            <w:vAlign w:val="bottom"/>
+          </w:tcPr>
+          <w:p>
+            <w:pPr>
+              <w:spacing w:after="0" w:line="240" w:lineRule="auto"/>
+              <w:rPr>
+                <w:rFonts w:ascii="Calibri" w:eastAsia="Times New Roman" w:hAnsi="Calibri" w:cs="Calibri"/>
+                <w:color w:val="000000"/>
+                <w:lang w:val="en-US"/>
+              </w:rPr>
+            </w:pPr>
+            <w:r>
+              <w:rPr>
+                <w:lang w:val="en-US"/>
+              </w:rPr>
+              <w:t>height</w:t>
+            </w:r>
+          </w:p>
+        </w:tc>
+        <w:tc>
+          <w:tcPr>
+            <w:tcW w:w="1092" w:type="dxa"/>
+            <w:tcBorders>
+              <w:top w:val="nil"/>
+              <w:left w:val="nil"/>
+              <w:bottom w:val="single" w:sz="4" w:space="0" w:color="auto"/>
+              <w:right w:val="single" w:sz="4" w:space="0" w:color="auto"/>
+            </w:tcBorders>
+            <w:shd w:val="clear" w:color="000000" w:fill="D9E1F2"/>
+            <w:noWrap/>
+            <w:vAlign w:val="bottom"/>
+          </w:tcPr>
+          <w:p>
+            <w:pPr>
+              <w:spacing w:after="0" w:line="240" w:lineRule="auto"/>
+              <w:jc w:val="center"/>
+              <w:rPr>
+                <w:rFonts w:ascii="Calibri" w:eastAsia="Times New Roman" w:hAnsi="Calibri" w:cs="Calibri"/>
+                <w:color w:val="000000"/>
+                <w:lang w:val="en-US"/>
+              </w:rPr>
+            </w:pPr>
+            <w:r>
+              <w:rPr>
+                <w:rFonts w:ascii="Calibri" w:eastAsia="Times New Roman" w:hAnsi="Calibri" w:cs="Calibri"/>
+                <w:color w:val="000000"/>
+                <w:lang w:val="en-US"/>
+              </w:rPr>
+              <w:t>19,6</w:t>
+            </w:r>
+          </w:p>
+        </w:tc>
+        <w:tc>
+          <w:tcPr>
+            <w:tcW w:w="1445" w:type="dxa"/>
+            <w:tcBorders>
+              <w:top w:val="nil"/>
+              <w:left w:val="nil"/>
+              <w:bottom w:val="single" w:sz="4" w:space="0" w:color="auto"/>
+              <w:right w:val="single" w:sz="4" w:space="0" w:color="auto"/>
+            </w:tcBorders>
+            <w:shd w:val="clear" w:color="000000" w:fill="D9E1F2"/>
+            <w:noWrap/>
+            <w:vAlign w:val="bottom"/>
+            <w:hideMark/>
+          </w:tcPr>
+          <w:p>
+            <w:pPr>
+              <w:spacing w:after="0" w:line="240" w:lineRule="auto"/>
+              <w:jc w:val="center"/>
+              <w:rPr>
+                <w:rFonts w:ascii="Calibri" w:eastAsia="Times New Roman" w:hAnsi="Calibri" w:cs="Calibri"/>
+                <w:color w:val="000000"/>
+                <w:lang w:val="en-US"/>
+              </w:rPr>
+            </w:pPr>
+            <w:r>
+              <w:rPr>
+                <w:rFonts w:ascii="Calibri" w:eastAsia="Times New Roman" w:hAnsi="Calibri" w:cs="Calibri"/>
+                <w:color w:val="000000"/>
+                <w:lang w:val="en-US"/>
+              </w:rPr>
+              <w:t>-1</w:t>
+            </w:r>
+          </w:p>
+        </w:tc>
+        <w:tc>
+          <w:tcPr>
+            <w:tcW w:w="1620" w:type="dxa"/>
+            <w:tcBorders>
+              <w:top w:val="nil"/>
+              <w:left w:val="nil"/>
+              <w:bottom w:val="single" w:sz="4" w:space="0" w:color="auto"/>
+              <w:right w:val="single" w:sz="4" w:space="0" w:color="auto"/>
+            </w:tcBorders>
+            <w:shd w:val="clear" w:color="000000" w:fill="D9E1F2"/>
+            <w:noWrap/>
+            <w:vAlign w:val="bottom"/>
+          </w:tcPr>
+          <w:p>
+            <w:pPr>
+              <w:spacing w:after="0" w:line="240" w:lineRule="auto"/>
+              <w:jc w:val="center"/>
+              <w:rPr>
+                <w:rFonts w:ascii="Calibri" w:eastAsia="Times New Roman" w:hAnsi="Calibri" w:cs="Calibri"/>
+                <w:color w:val="000000"/>
+                <w:lang w:val="en-US"/>
+              </w:rPr>
+            </w:pPr>
+            <w:r>
+              <w:rPr>
+                <w:rFonts w:ascii="Calibri" w:eastAsia="Times New Roman" w:hAnsi="Calibri" w:cs="Calibri"/>
+                <w:color w:val="000000"/>
+                <w:lang w:val="en-US"/>
+              </w:rPr>
+              <w:t>-1</w:t>
+            </w:r>
+          </w:p>
+        </w:tc>
+        <w:tc>
+          <w:tcPr>
+            <w:tcW w:w="1620" w:type="dxa"/>
+            <w:tcBorders>
+              <w:top w:val="nil"/>
+              <w:left w:val="nil"/>
+              <w:bottom w:val="single" w:sz="4" w:space="0" w:color="auto"/>
+              <w:right w:val="single" w:sz="4" w:space="0" w:color="auto"/>
+            </w:tcBorders>
+            <w:shd w:val="clear" w:color="000000" w:fill="D9E1F2"/>
+            <w:noWrap/>
+            <w:vAlign w:val="bottom"/>
+          </w:tcPr>
+          <w:p>
+            <w:pPr>
+              <w:spacing w:after="0" w:line="240" w:lineRule="auto"/>
+              <w:jc w:val="center"/>
+              <w:rPr>
+                <w:rFonts w:ascii="Calibri" w:eastAsia="Times New Roman" w:hAnsi="Calibri" w:cs="Calibri"/>
+                <w:color w:val="000000"/>
+                <w:lang w:val="en-US"/>
+              </w:rPr>
+            </w:pPr>
+            <w:r>
+              <w:rPr>
+                <w:rFonts w:ascii="Calibri" w:eastAsia="Times New Roman" w:hAnsi="Calibri" w:cs="Calibri"/>
+                <w:color w:val="000000"/>
+                <w:lang w:val="en-US"/>
+              </w:rPr>
+              <w:t>-1</w:t>
+            </w:r>
+          </w:p>
+        </w:tc>
+        <w:tc>
+          <w:tcPr>
+            <w:tcW w:w="1407" w:type="dxa"/>
+            <w:tcBorders>
+              <w:top w:val="nil"/>
+              <w:left w:val="nil"/>
+              <w:bottom w:val="single" w:sz="4" w:space="0" w:color="auto"/>
+              <w:right w:val="single" w:sz="4" w:space="0" w:color="auto"/>
+            </w:tcBorders>
+            <w:shd w:val="clear" w:color="000000" w:fill="D9E1F2"/>
+            <w:noWrap/>
+            <w:vAlign w:val="bottom"/>
+          </w:tcPr>
+          <w:p>
+            <w:pPr>
+              <w:spacing w:after="0" w:line="240" w:lineRule="auto"/>
+              <w:jc w:val="center"/>
+              <w:rPr>
+                <w:rFonts w:ascii="Calibri" w:eastAsia="Times New Roman" w:hAnsi="Calibri" w:cs="Calibri"/>
+                <w:color w:val="000000"/>
+                <w:lang w:val="en-US"/>
+              </w:rPr>
+            </w:pPr>
+            <w:r>
+              <w:rPr>
+                <w:rFonts w:ascii="Calibri" w:eastAsia="Times New Roman" w:hAnsi="Calibri" w:cs="Calibri"/>
+                <w:color w:val="000000"/>
+                <w:lang w:val="en-US"/>
+              </w:rPr>
+              <w:t>19,6</w:t>
+            </w:r>
+          </w:p>
+        </w:tc>
+        <w:tc>
+          <w:tcPr>
+            <w:tcW w:w="1563" w:type="dxa"/>
+            <w:gridSpan w:val="2"/>
+            <w:tcBorders>
+              <w:top w:val="nil"/>
+              <w:left w:val="nil"/>
+              <w:bottom w:val="single" w:sz="4" w:space="0" w:color="auto"/>
+              <w:right w:val="single" w:sz="4" w:space="0" w:color="auto"/>
+            </w:tcBorders>
+            <w:shd w:val="clear" w:color="000000" w:fill="D9E1F2"/>
+            <w:vAlign w:val="bottom"/>
+          </w:tcPr>
+          <w:p>
+            <w:pPr>
+              <w:spacing w:after="0" w:line="240" w:lineRule="auto"/>
+              <w:jc w:val="center"/>
+              <w:rPr>
+                <w:rFonts w:ascii="Calibri" w:eastAsia="Times New Roman" w:hAnsi="Calibri" w:cs="Calibri"/>
+                <w:color w:val="000000"/>
+                <w:lang w:val="en-US"/>
+              </w:rPr>
+            </w:pPr>
+            <w:r>
+              <w:rPr>
+                <w:rFonts w:ascii="Calibri" w:eastAsia="Times New Roman" w:hAnsi="Calibri" w:cs="Calibri"/>
+                <w:color w:val="000000"/>
+                <w:lang w:val="en-US"/>
+              </w:rPr>
+              <w:t>9.8</w:t>
+            </w:r>
+          </w:p>
+        </w:tc>
+      </w:tr>
+      <w:tr>
+        <w:trPr>
+          <w:gridAfter w:val="1"/>
+          <w:wAfter w:w="80" w:type="dxa"/>
+          <w:trHeight w:val="588"/>
+        </w:trPr>
+        <w:tc>
+          <w:tcPr>
+            <w:tcW w:w="1491" w:type="dxa"/>
+            <w:tcBorders>
+              <w:top w:val="nil"/>
+              <w:left w:val="single" w:sz="4" w:space="0" w:color="auto"/>
+              <w:bottom w:val="single" w:sz="4" w:space="0" w:color="auto"/>
+              <w:right w:val="single" w:sz="4" w:space="0" w:color="auto"/>
+            </w:tcBorders>
+            <w:shd w:val="clear" w:color="000000" w:fill="D9E1F2"/>
+            <w:noWrap/>
+            <w:vAlign w:val="bottom"/>
+            <w:hideMark/>
+          </w:tcPr>
+          <w:p>
+            <w:pPr>
+              <w:spacing w:after="0" w:line="240" w:lineRule="auto"/>
+              <w:rPr>
+                <w:rFonts w:ascii="Calibri" w:eastAsia="Times New Roman" w:hAnsi="Calibri" w:cs="Calibri"/>
+                <w:color w:val="000000"/>
+                <w:lang w:val="en-US"/>
+              </w:rPr>
+            </w:pPr>
+            <w:r>
+              <w:rPr>
+                <w:rFonts w:ascii="Calibri" w:eastAsia="Times New Roman" w:hAnsi="Calibri" w:cs="Calibri"/>
+                <w:color w:val="000000"/>
+                <w:lang w:val="en-US"/>
+              </w:rPr>
+              <w:t>Error</w:t>
+            </w:r>
+          </w:p>
+        </w:tc>
+        <w:tc>
+          <w:tcPr>
+            <w:tcW w:w="1092" w:type="dxa"/>
+            <w:tcBorders>
+              <w:top w:val="nil"/>
+              <w:left w:val="nil"/>
+              <w:bottom w:val="single" w:sz="4" w:space="0" w:color="auto"/>
+              <w:right w:val="single" w:sz="4" w:space="0" w:color="auto"/>
+            </w:tcBorders>
+            <w:shd w:val="clear" w:color="000000" w:fill="D9E1F2"/>
+            <w:noWrap/>
+            <w:vAlign w:val="bottom"/>
+            <w:hideMark/>
+          </w:tcPr>
+          <w:p>
+            <w:pPr>
+              <w:spacing w:after="0" w:line="240" w:lineRule="auto"/>
+              <w:jc w:val="center"/>
+              <w:rPr>
+                <w:rFonts w:ascii="Calibri" w:eastAsia="Times New Roman" w:hAnsi="Calibri" w:cs="Calibri"/>
+                <w:color w:val="000000"/>
+                <w:lang w:val="en-US"/>
+              </w:rPr>
+            </w:pPr>
+            <w:r>
+              <w:rPr>
+                <w:rFonts w:ascii="Calibri" w:eastAsia="Times New Roman" w:hAnsi="Calibri" w:cs="Calibri"/>
+                <w:color w:val="000000"/>
+                <w:lang w:val="en-US"/>
+              </w:rPr>
+              <w:t> </w:t>
+            </w:r>
+          </w:p>
+        </w:tc>
+        <w:tc>
+          <w:tcPr>
+            <w:tcW w:w="1445" w:type="dxa"/>
+            <w:tcBorders>
+              <w:top w:val="nil"/>
+              <w:left w:val="nil"/>
+              <w:bottom w:val="single" w:sz="4" w:space="0" w:color="auto"/>
+              <w:right w:val="single" w:sz="4" w:space="0" w:color="auto"/>
+            </w:tcBorders>
+            <w:shd w:val="clear" w:color="000000" w:fill="D9E1F2"/>
+            <w:noWrap/>
+            <w:vAlign w:val="bottom"/>
+            <w:hideMark/>
+          </w:tcPr>
+          <w:p>
+            <w:pPr>
+              <w:spacing w:after="0" w:line="240" w:lineRule="auto"/>
+              <w:jc w:val="center"/>
+              <w:rPr>
+                <w:rFonts w:ascii="Calibri" w:eastAsia="Times New Roman" w:hAnsi="Calibri" w:cs="Calibri"/>
+                <w:color w:val="000000"/>
+                <w:lang w:val="en-US"/>
+              </w:rPr>
+            </w:pPr>
+            <w:r>
+              <w:rPr>
+                <w:rFonts w:ascii="Calibri" w:eastAsia="Times New Roman" w:hAnsi="Calibri" w:cs="Calibri"/>
+                <w:color w:val="000000"/>
+                <w:lang w:val="en-US"/>
+              </w:rPr>
+              <w:t>Initial Speed different than 0</w:t>
+            </w:r>
+          </w:p>
+        </w:tc>
+        <w:tc>
+          <w:tcPr>
+            <w:tcW w:w="1620" w:type="dxa"/>
+            <w:tcBorders>
+              <w:top w:val="nil"/>
+              <w:left w:val="nil"/>
+              <w:bottom w:val="single" w:sz="4" w:space="0" w:color="auto"/>
+              <w:right w:val="single" w:sz="4" w:space="0" w:color="auto"/>
+            </w:tcBorders>
+            <w:shd w:val="clear" w:color="000000" w:fill="D9E1F2"/>
+            <w:noWrap/>
+            <w:vAlign w:val="bottom"/>
+            <w:hideMark/>
+          </w:tcPr>
+          <w:p>
+            <w:pPr>
+              <w:spacing w:after="0" w:line="240" w:lineRule="auto"/>
+              <w:jc w:val="center"/>
+              <w:rPr>
+                <w:rFonts w:ascii="Calibri" w:eastAsia="Times New Roman" w:hAnsi="Calibri" w:cs="Calibri"/>
+                <w:color w:val="000000"/>
+                <w:lang w:val="en-US"/>
+              </w:rPr>
+            </w:pPr>
+            <w:r>
+              <w:rPr>
+                <w:rFonts w:ascii="Calibri" w:eastAsia="Times New Roman" w:hAnsi="Calibri" w:cs="Calibri"/>
+                <w:color w:val="000000"/>
+                <w:lang w:val="en-US"/>
+              </w:rPr>
+              <w:t xml:space="preserve">Gravity speed different than </w:t>
+            </w:r>
+            <w:r>
+              <w:rPr>
+                <w:rFonts w:ascii="Calibri" w:eastAsia="Times New Roman" w:hAnsi="Calibri" w:cs="Calibri"/>
+                <w:color w:val="000000"/>
+                <w:lang w:val="en-US"/>
+              </w:rPr>
+              <w:t>9,8 m/s²</w:t>
+            </w:r>
+          </w:p>
+        </w:tc>
+        <w:tc>
+          <w:tcPr>
+            <w:tcW w:w="1620" w:type="dxa"/>
+            <w:tcBorders>
+              <w:top w:val="nil"/>
+              <w:left w:val="nil"/>
+              <w:bottom w:val="single" w:sz="4" w:space="0" w:color="auto"/>
+              <w:right w:val="single" w:sz="4" w:space="0" w:color="auto"/>
+            </w:tcBorders>
+            <w:shd w:val="clear" w:color="000000" w:fill="D9E1F2"/>
+            <w:noWrap/>
+            <w:vAlign w:val="bottom"/>
+            <w:hideMark/>
+          </w:tcPr>
+          <w:p>
+            <w:pPr>
+              <w:spacing w:after="0" w:line="240" w:lineRule="auto"/>
+              <w:jc w:val="center"/>
+              <w:rPr>
+                <w:rFonts w:ascii="Calibri" w:eastAsia="Times New Roman" w:hAnsi="Calibri" w:cs="Calibri"/>
+                <w:color w:val="000000"/>
+                <w:lang w:val="en-US"/>
+              </w:rPr>
+            </w:pPr>
+            <w:r>
+              <w:rPr>
+                <w:rFonts w:ascii="Calibri" w:eastAsia="Times New Roman" w:hAnsi="Calibri" w:cs="Calibri"/>
+                <w:color w:val="000000"/>
+                <w:lang w:val="en-US"/>
+              </w:rPr>
+              <w:t>Total time isn´t an integer</w:t>
+            </w:r>
+          </w:p>
+        </w:tc>
+        <w:tc>
+          <w:tcPr>
+            <w:tcW w:w="1407" w:type="dxa"/>
+            <w:tcBorders>
+              <w:top w:val="nil"/>
+              <w:left w:val="nil"/>
+              <w:bottom w:val="single" w:sz="4" w:space="0" w:color="auto"/>
+              <w:right w:val="single" w:sz="4" w:space="0" w:color="auto"/>
+            </w:tcBorders>
+            <w:shd w:val="clear" w:color="000000" w:fill="D9E1F2"/>
+            <w:noWrap/>
+            <w:vAlign w:val="bottom"/>
+            <w:hideMark/>
+          </w:tcPr>
+          <w:p>
+            <w:pPr>
+              <w:spacing w:after="0" w:line="240" w:lineRule="auto"/>
+              <w:jc w:val="center"/>
+              <w:rPr>
+                <w:rFonts w:ascii="Calibri" w:eastAsia="Times New Roman" w:hAnsi="Calibri" w:cs="Calibri"/>
+                <w:color w:val="000000"/>
+                <w:lang w:val="en-US"/>
+              </w:rPr>
+            </w:pPr>
+            <w:r>
+              <w:rPr>
+                <w:rFonts w:ascii="Calibri" w:eastAsia="Times New Roman" w:hAnsi="Calibri" w:cs="Calibri"/>
+                <w:color w:val="000000"/>
+                <w:lang w:val="en-US"/>
+              </w:rPr>
+              <w:t> </w:t>
+            </w:r>
+          </w:p>
+        </w:tc>
+        <w:tc>
+          <w:tcPr>
+            <w:tcW w:w="1563" w:type="dxa"/>
+            <w:gridSpan w:val="2"/>
+            <w:tcBorders>
+              <w:top w:val="nil"/>
+              <w:left w:val="nil"/>
+              <w:bottom w:val="single" w:sz="4" w:space="0" w:color="auto"/>
+              <w:right w:val="single" w:sz="4" w:space="0" w:color="auto"/>
+            </w:tcBorders>
+            <w:shd w:val="clear" w:color="000000" w:fill="D9E1F2"/>
+            <w:vAlign w:val="bottom"/>
+          </w:tcPr>
+          <w:p>
+            <w:pPr>
+              <w:spacing w:after="0" w:line="240" w:lineRule="auto"/>
+              <w:jc w:val="center"/>
+              <w:rPr>
+                <w:rFonts w:ascii="Calibri" w:eastAsia="Times New Roman" w:hAnsi="Calibri" w:cs="Calibri"/>
+                <w:color w:val="000000"/>
+                <w:lang w:val="en-US"/>
+              </w:rPr>
+            </w:pPr>
+            <w:r>
+              <w:rPr>
+                <w:rFonts w:ascii="Calibri" w:eastAsia="Times New Roman" w:hAnsi="Calibri" w:cs="Calibri"/>
+                <w:color w:val="000000"/>
+                <w:lang w:val="en-US"/>
+              </w:rPr>
+              <w:t> </w:t>
+            </w:r>
+          </w:p>
+        </w:tc>
+      </w:tr>
+    </w:tbl>
     <w:p>
       <w:pPr>
         <w:rPr>
@@ -441,19 +2450,9 @@
     <w:p>
       <w:pPr>
         <w:rPr>
-          <w:b/>
-          <w:sz w:val="28"/>
           <w:lang w:val="en-US"/>
         </w:rPr>
       </w:pPr>
-      <w:r>
-        <w:rPr>
-          <w:b/>
-          <w:sz w:val="28"/>
-          <w:lang w:val="en-US"/>
-        </w:rPr>
-        <w:t>Algorithm</w:t>
-      </w:r>
     </w:p>
     <w:p>
       <w:pPr>
@@ -461,48 +2460,31 @@
           <w:lang w:val="en-US"/>
         </w:rPr>
       </w:pPr>
-      <w:proofErr w:type="spellStart"/>
-      <w:proofErr w:type="gramStart"/>
-      <w:r>
-        <w:rPr>
-          <w:lang w:val="en-US"/>
-        </w:rPr>
-        <w:t>calcBuildingHeight</w:t>
-      </w:r>
-      <w:proofErr w:type="spellEnd"/>
-      <w:r>
-        <w:rPr>
-          <w:lang w:val="en-US"/>
-        </w:rPr>
-        <w:t>(</w:t>
-      </w:r>
-      <w:proofErr w:type="spellStart"/>
-      <w:proofErr w:type="gramEnd"/>
-      <w:r>
-        <w:rPr>
-          <w:lang w:val="en-US"/>
-        </w:rPr>
-        <w:t>initialSpeed,gravitySpeed,totalTime</w:t>
-      </w:r>
-      <w:proofErr w:type="spellEnd"/>
-      <w:r>
-        <w:rPr>
-          <w:lang w:val="en-US"/>
-        </w:rPr>
-        <w:t>): double</w:t>
-      </w:r>
+    </w:p>
+    <w:bookmarkEnd w:id="0"/>
+    <w:p>
+      <w:pPr>
+        <w:rPr>
+          <w:lang w:val="en-US"/>
+        </w:rPr>
+      </w:pPr>
     </w:p>
     <w:p>
       <w:pPr>
         <w:rPr>
+          <w:b/>
+          <w:sz w:val="28"/>
           <w:lang w:val="en-US"/>
         </w:rPr>
       </w:pPr>
       <w:r>
         <w:rPr>
-          <w:lang w:val="en-US"/>
-        </w:rPr>
-        <w:t>BEGIN</w:t>
+          <w:b/>
+          <w:sz w:val="28"/>
+          <w:lang w:val="en-US"/>
+        </w:rPr>
+        <w:lastRenderedPageBreak/>
+        <w:t>Algorithm</w:t>
       </w:r>
     </w:p>
     <w:p>
@@ -511,25 +2493,33 @@
           <w:lang w:val="en-US"/>
         </w:rPr>
       </w:pPr>
-      <w:r>
-        <w:rPr>
-          <w:lang w:val="en-US"/>
-        </w:rPr>
-        <w:t>IF (</w:t>
-      </w:r>
       <w:proofErr w:type="spellStart"/>
       <w:r>
         <w:rPr>
           <w:lang w:val="en-US"/>
         </w:rPr>
-        <w:t>initialSpeed</w:t>
+        <w:t>calcBuildingHeight</w:t>
       </w:r>
       <w:proofErr w:type="spellEnd"/>
       <w:r>
         <w:rPr>
           <w:lang w:val="en-US"/>
         </w:rPr>
-        <w:t xml:space="preserve"> &lt;&gt; 0) THEN</w:t>
+        <w:t>(</w:t>
+      </w:r>
+      <w:proofErr w:type="spellStart"/>
+      <w:r>
+        <w:rPr>
+          <w:lang w:val="en-US"/>
+        </w:rPr>
+        <w:t>initialSpeed,gravitySpeed,totalTime</w:t>
+      </w:r>
+      <w:proofErr w:type="spellEnd"/>
+      <w:r>
+        <w:rPr>
+          <w:lang w:val="en-US"/>
+        </w:rPr>
+        <w:t>): double</w:t>
       </w:r>
     </w:p>
     <w:p>
@@ -542,8 +2532,7 @@
         <w:rPr>
           <w:lang w:val="en-US"/>
         </w:rPr>
-        <w:tab/>
-        <w:t>RETURN -1</w:t>
+        <w:t>BEGIN</w:t>
       </w:r>
     </w:p>
     <w:p>
@@ -563,28 +2552,14 @@
         <w:rPr>
           <w:lang w:val="en-US"/>
         </w:rPr>
-        <w:t>gravitySpeed</w:t>
+        <w:t>initialSpeed</w:t>
       </w:r>
       <w:proofErr w:type="spellEnd"/>
       <w:r>
         <w:rPr>
           <w:lang w:val="en-US"/>
         </w:rPr>
-        <w:t xml:space="preserve"> &lt;&gt; 9</w:t>
-      </w:r>
-      <w:proofErr w:type="gramStart"/>
-      <w:r>
-        <w:rPr>
-          <w:lang w:val="en-US"/>
-        </w:rPr>
-        <w:t>,8</w:t>
-      </w:r>
-      <w:proofErr w:type="gramEnd"/>
-      <w:r>
-        <w:rPr>
-          <w:lang w:val="en-US"/>
-        </w:rPr>
-        <w:t>) THEN</w:t>
+        <w:t xml:space="preserve"> &lt;&gt; 0) THEN</w:t>
       </w:r>
     </w:p>
     <w:p>
@@ -618,14 +2593,14 @@
         <w:rPr>
           <w:lang w:val="en-US"/>
         </w:rPr>
-        <w:t>totalTime</w:t>
+        <w:t>gravitySpeed</w:t>
       </w:r>
       <w:proofErr w:type="spellEnd"/>
       <w:r>
         <w:rPr>
           <w:lang w:val="en-US"/>
         </w:rPr>
-        <w:t xml:space="preserve"> &lt;&gt; integer) THEN</w:t>
+        <w:t xml:space="preserve"> &lt;&gt; 9,8) THEN</w:t>
       </w:r>
     </w:p>
     <w:p>
@@ -648,19 +2623,52 @@
           <w:lang w:val="en-US"/>
         </w:rPr>
       </w:pPr>
-      <w:proofErr w:type="gramStart"/>
-      <w:r>
-        <w:rPr>
-          <w:lang w:val="en-US"/>
-        </w:rPr>
-        <w:t>height</w:t>
-      </w:r>
-      <w:proofErr w:type="gramEnd"/>
-      <w:r>
-        <w:rPr>
-          <w:lang w:val="en-US"/>
-        </w:rPr>
-        <w:t xml:space="preserve"> = (</w:t>
+      <w:r>
+        <w:rPr>
+          <w:lang w:val="en-US"/>
+        </w:rPr>
+        <w:t>IF (</w:t>
+      </w:r>
+      <w:proofErr w:type="spellStart"/>
+      <w:r>
+        <w:rPr>
+          <w:lang w:val="en-US"/>
+        </w:rPr>
+        <w:t>totalTime</w:t>
+      </w:r>
+      <w:proofErr w:type="spellEnd"/>
+      <w:r>
+        <w:rPr>
+          <w:lang w:val="en-US"/>
+        </w:rPr>
+        <w:t xml:space="preserve"> &lt;&gt; integer) THEN</w:t>
+      </w:r>
+    </w:p>
+    <w:p>
+      <w:pPr>
+        <w:rPr>
+          <w:lang w:val="en-US"/>
+        </w:rPr>
+      </w:pPr>
+      <w:r>
+        <w:rPr>
+          <w:lang w:val="en-US"/>
+        </w:rPr>
+        <w:tab/>
+        <w:t>RETURN -1</w:t>
+      </w:r>
+    </w:p>
+    <w:p>
+      <w:pPr>
+        <w:rPr>
+          <w:lang w:val="en-US"/>
+        </w:rPr>
+      </w:pPr>
+      <w:r>
+        <w:rPr>
+          <w:lang w:val="en-US"/>
+        </w:rPr>
+        <w:t>height = (</w:t>
       </w:r>
       <w:proofErr w:type="spellStart"/>
       <w:r>
@@ -769,7 +2777,7 @@
 </file>
 
 <file path=word/styles.xml><?xml version="1.0" encoding="utf-8"?>
-<w:styles xmlns:mc="http://schemas.openxmlformats.org/markup-compatibility/2006" xmlns:r="http://schemas.openxmlformats.org/officeDocument/2006/relationships" xmlns:w="http://schemas.openxmlformats.org/wordprocessingml/2006/main" xmlns:w14="http://schemas.microsoft.com/office/word/2010/wordml" xmlns:w15="http://schemas.microsoft.com/office/word/2012/wordml" mc:Ignorable="w14 w15">
+<w:styles xmlns:mc="http://schemas.openxmlformats.org/markup-compatibility/2006" xmlns:r="http://schemas.openxmlformats.org/officeDocument/2006/relationships" xmlns:w="http://schemas.openxmlformats.org/wordprocessingml/2006/main" xmlns:w14="http://schemas.microsoft.com/office/word/2010/wordml" xmlns:w15="http://schemas.microsoft.com/office/word/2012/wordml" xmlns:w16se="http://schemas.microsoft.com/office/word/2015/wordml/symex" mc:Ignorable="w14 w15 w16se">
   <w:docDefaults>
     <w:rPrDefault>
       <w:rPr>
@@ -785,7 +2793,7 @@
       </w:pPr>
     </w:pPrDefault>
   </w:docDefaults>
-  <w:latentStyles w:defLockedState="0" w:defUIPriority="99" w:defSemiHidden="0" w:defUnhideWhenUsed="0" w:defQFormat="0" w:count="371">
+  <w:latentStyles w:defLockedState="0" w:defUIPriority="99" w:defSemiHidden="0" w:defUnhideWhenUsed="0" w:defQFormat="0" w:count="374">
     <w:lsdException w:name="Normal" w:uiPriority="0" w:qFormat="1"/>
     <w:lsdException w:name="heading 1" w:uiPriority="9" w:qFormat="1"/>
     <w:lsdException w:name="heading 2" w:semiHidden="1" w:uiPriority="9" w:unhideWhenUsed="1" w:qFormat="1"/>
@@ -891,7 +2899,6 @@
     <w:lsdException w:name="HTML Sample" w:semiHidden="1" w:unhideWhenUsed="1"/>
     <w:lsdException w:name="HTML Typewriter" w:semiHidden="1" w:unhideWhenUsed="1"/>
     <w:lsdException w:name="HTML Variable" w:semiHidden="1" w:unhideWhenUsed="1"/>
-    <w:lsdException w:name="Normal Table" w:semiHidden="1" w:unhideWhenUsed="1"/>
     <w:lsdException w:name="annotation subject" w:semiHidden="1" w:unhideWhenUsed="1"/>
     <w:lsdException w:name="No List" w:semiHidden="1" w:unhideWhenUsed="1"/>
     <w:lsdException w:name="Outline List 1" w:semiHidden="1" w:unhideWhenUsed="1"/>
@@ -936,7 +2943,6 @@
     <w:lsdException w:name="Table Professional" w:semiHidden="1" w:unhideWhenUsed="1"/>
     <w:lsdException w:name="Table Subtle 1" w:semiHidden="1" w:unhideWhenUsed="1"/>
     <w:lsdException w:name="Table Subtle 2" w:semiHidden="1" w:unhideWhenUsed="1"/>
-    <w:lsdException w:name="Table Web 1" w:semiHidden="1" w:unhideWhenUsed="1"/>
     <w:lsdException w:name="Table Web 2" w:semiHidden="1" w:unhideWhenUsed="1"/>
     <w:lsdException w:name="Table Web 3" w:semiHidden="1" w:unhideWhenUsed="1"/>
     <w:lsdException w:name="Balloon Text" w:semiHidden="1" w:unhideWhenUsed="1"/>
@@ -1157,6 +3163,9 @@
     <w:lsdException w:name="List Table 5 Dark Accent 6" w:uiPriority="50"/>
     <w:lsdException w:name="List Table 6 Colorful Accent 6" w:uiPriority="51"/>
     <w:lsdException w:name="List Table 7 Colorful Accent 6" w:uiPriority="52"/>
+    <w:lsdException w:name="Mention" w:semiHidden="1" w:unhideWhenUsed="1"/>
+    <w:lsdException w:name="Smart Hyperlink" w:semiHidden="1" w:unhideWhenUsed="1"/>
+    <w:lsdException w:name="Hashtag" w:semiHidden="1" w:unhideWhenUsed="1"/>
   </w:latentStyles>
   <w:style w:type="paragraph" w:default="1" w:styleId="Normal">
     <w:name w:val="Normal"/>

</xml_diff>